<commit_message>
Document word part de gerard.
</commit_message>
<xml_diff>
--- a/PRAC2.docx
+++ b/PRAC2.docx
@@ -1,10 +1,10 @@
 
 <file path=word/document.xml><?xml version="1.0" encoding="utf-8"?>
-<w:document xmlns:wpc="http://schemas.microsoft.com/office/word/2010/wordprocessingCanvas" xmlns:cx="http://schemas.microsoft.com/office/drawing/2014/chartex" xmlns:cx1="http://schemas.microsoft.com/office/drawing/2015/9/8/chartex" xmlns:cx2="http://schemas.microsoft.com/office/drawing/2015/10/21/chartex" xmlns:cx3="http://schemas.microsoft.com/office/drawing/2016/5/9/chartex" xmlns:cx4="http://schemas.microsoft.com/office/drawing/2016/5/10/chartex" xmlns:cx5="http://schemas.microsoft.com/office/drawing/2016/5/11/chartex" xmlns:cx6="http://schemas.microsoft.com/office/drawing/2016/5/12/chartex" xmlns:cx7="http://schemas.microsoft.com/office/drawing/2016/5/13/chartex" xmlns:cx8="http://schemas.microsoft.com/office/drawing/2016/5/14/chartex" xmlns:mc="http://schemas.openxmlformats.org/markup-compatibility/2006" xmlns:aink="http://schemas.microsoft.com/office/drawing/2016/ink" xmlns:am3d="http://schemas.microsoft.com/office/drawing/2017/model3d" xmlns:o="urn:schemas-microsoft-com:office:office" xmlns:r="http://schemas.openxmlformats.org/officeDocument/2006/relationships" xmlns:m="http://schemas.openxmlformats.org/officeDocument/2006/math" xmlns:v="urn:schemas-microsoft-com:vml" xmlns:wp14="http://schemas.microsoft.com/office/word/2010/wordprocessingDrawing" xmlns:wp="http://schemas.openxmlformats.org/drawingml/2006/wordprocessingDrawing" xmlns:w10="urn:schemas-microsoft-com:office:word" xmlns:w="http://schemas.openxmlformats.org/wordprocessingml/2006/main" xmlns:w14="http://schemas.microsoft.com/office/word/2010/wordml" xmlns:w15="http://schemas.microsoft.com/office/word/2012/wordml" xmlns:w16cex="http://schemas.microsoft.com/office/word/2018/wordml/cex" xmlns:w16cid="http://schemas.microsoft.com/office/word/2016/wordml/cid" xmlns:w16="http://schemas.microsoft.com/office/word/2018/wordml" xmlns:w16sdtdh="http://schemas.microsoft.com/office/word/2020/wordml/sdtdatahash" xmlns:w16se="http://schemas.microsoft.com/office/word/2015/wordml/symex" xmlns:wpg="http://schemas.microsoft.com/office/word/2010/wordprocessingGroup" xmlns:wpi="http://schemas.microsoft.com/office/word/2010/wordprocessingInk" xmlns:wne="http://schemas.microsoft.com/office/word/2006/wordml" xmlns:wps="http://schemas.microsoft.com/office/word/2010/wordprocessingShape" mc:Ignorable="w14 w15 w16se w16cid w16 w16cex w16sdtdh wp14">
+<w:document xmlns:wpc="http://schemas.microsoft.com/office/word/2010/wordprocessingCanvas" xmlns:cx="http://schemas.microsoft.com/office/drawing/2014/chartex" xmlns:cx1="http://schemas.microsoft.com/office/drawing/2015/9/8/chartex" xmlns:cx2="http://schemas.microsoft.com/office/drawing/2015/10/21/chartex" xmlns:cx3="http://schemas.microsoft.com/office/drawing/2016/5/9/chartex" xmlns:cx4="http://schemas.microsoft.com/office/drawing/2016/5/10/chartex" xmlns:cx5="http://schemas.microsoft.com/office/drawing/2016/5/11/chartex" xmlns:cx6="http://schemas.microsoft.com/office/drawing/2016/5/12/chartex" xmlns:cx7="http://schemas.microsoft.com/office/drawing/2016/5/13/chartex" xmlns:cx8="http://schemas.microsoft.com/office/drawing/2016/5/14/chartex" xmlns:mc="http://schemas.openxmlformats.org/markup-compatibility/2006" xmlns:aink="http://schemas.microsoft.com/office/drawing/2016/ink" xmlns:am3d="http://schemas.microsoft.com/office/drawing/2017/model3d" xmlns:o="urn:schemas-microsoft-com:office:office" xmlns:r="http://schemas.openxmlformats.org/officeDocument/2006/relationships" xmlns:m="http://schemas.openxmlformats.org/officeDocument/2006/math" xmlns:v="urn:schemas-microsoft-com:vml" xmlns:wp14="http://schemas.microsoft.com/office/word/2010/wordprocessingDrawing" xmlns:wp="http://schemas.openxmlformats.org/drawingml/2006/wordprocessingDrawing" xmlns:w10="urn:schemas-microsoft-com:office:word" xmlns:w="http://schemas.openxmlformats.org/wordprocessingml/2006/main" xmlns:w14="http://schemas.microsoft.com/office/word/2010/wordml" xmlns:w15="http://schemas.microsoft.com/office/word/2012/wordml" xmlns:w16cex="http://schemas.microsoft.com/office/word/2018/wordml/cex" xmlns:w16cid="http://schemas.microsoft.com/office/word/2016/wordml/cid" xmlns:w16="http://schemas.microsoft.com/office/word/2018/wordml" xmlns:w16se="http://schemas.microsoft.com/office/word/2015/wordml/symex" xmlns:wpg="http://schemas.microsoft.com/office/word/2010/wordprocessingGroup" xmlns:wpi="http://schemas.microsoft.com/office/word/2010/wordprocessingInk" xmlns:wne="http://schemas.microsoft.com/office/word/2006/wordml" xmlns:wps="http://schemas.microsoft.com/office/word/2010/wordprocessingShape" mc:Ignorable="w14 w15 w16se w16cid w16 w16cex wp14">
   <w:body>
     <w:p>
       <w:pPr>
-        <w:pStyle w:val="Ttol"/>
+        <w:pStyle w:val="Title"/>
         <w:rPr>
           <w:b/>
           <w:bCs/>
@@ -22,12 +22,12 @@
       <w:pPr>
         <w:jc w:val="center"/>
         <w:rPr>
-          <w:rStyle w:val="mfasisubtil"/>
-        </w:rPr>
-      </w:pPr>
-      <w:r>
-        <w:rPr>
-          <w:rStyle w:val="mfasisubtil"/>
+          <w:rStyle w:val="SubtleEmphasis"/>
+        </w:rPr>
+      </w:pPr>
+      <w:r>
+        <w:rPr>
+          <w:rStyle w:val="SubtleEmphasis"/>
         </w:rPr>
         <w:t>Gerard Rosés Terrón i Gisela Claret Tortajada</w:t>
       </w:r>
@@ -36,12 +36,12 @@
       <w:pPr>
         <w:jc w:val="center"/>
         <w:rPr>
-          <w:rStyle w:val="mfasisubtil"/>
-        </w:rPr>
-      </w:pPr>
-      <w:r>
-        <w:rPr>
-          <w:rStyle w:val="mfasisubtil"/>
+          <w:rStyle w:val="SubtleEmphasis"/>
+        </w:rPr>
+      </w:pPr>
+      <w:r>
+        <w:rPr>
+          <w:rStyle w:val="SubtleEmphasis"/>
         </w:rPr>
         <w:t>08/06/2021</w:t>
       </w:r>
@@ -58,102 +58,343 @@
     </w:p>
     <w:p>
       <w:pPr>
-        <w:pStyle w:val="Ttol1"/>
+        <w:pStyle w:val="Heading1"/>
       </w:pPr>
       <w:r>
         <w:t xml:space="preserve">1. </w:t>
       </w:r>
       <w:r>
-        <w:t>Descripció del dataset</w:t>
+        <w:t>Descripció del</w:t>
+      </w:r>
+      <w:r>
+        <w:t>s</w:t>
+      </w:r>
+      <w:r>
+        <w:t xml:space="preserve"> </w:t>
+      </w:r>
+      <w:r>
+        <w:t>jocs de dades</w:t>
       </w:r>
     </w:p>
     <w:p/>
     <w:p>
-      <w:r>
-        <w:t xml:space="preserve">Cal incloure: </w:t>
-      </w:r>
-    </w:p>
-    <w:p>
-      <w:pPr>
-        <w:pStyle w:val="Pargrafdellista"/>
+      <w:pPr>
+        <w:pStyle w:val="ListParagraph"/>
         <w:numPr>
           <w:ilvl w:val="0"/>
           <w:numId w:val="4"/>
         </w:numPr>
       </w:pPr>
       <w:r>
-        <w:t>Descripció del dataset principal (hapiness)(variables + explicació)</w:t>
-      </w:r>
-    </w:p>
-    <w:p>
-      <w:pPr>
-        <w:pStyle w:val="Pargrafdellista"/>
+        <w:t xml:space="preserve">El </w:t>
+      </w:r>
+      <w:r>
+        <w:t>primer joc de dades és el</w:t>
+      </w:r>
+      <w:r>
+        <w:t xml:space="preserve"> </w:t>
+      </w:r>
+      <w:r>
+        <w:rPr>
+          <w:i/>
+          <w:iCs/>
+        </w:rPr>
+        <w:t>world-hapiness-report-2021.csv</w:t>
+      </w:r>
+      <w:r>
+        <w:t xml:space="preserve"> conté la informació de l’estat de l felicitat en els països del món en els últims anys.</w:t>
+      </w:r>
+    </w:p>
+    <w:p>
+      <w:pPr>
+        <w:pStyle w:val="ListParagraph"/>
+      </w:pPr>
+      <w:r>
+        <w:t>La ta</w:t>
+      </w:r>
+      <w:r>
+        <w:t>s</w:t>
+      </w:r>
+      <w:r>
+        <w:t>sa de felicitat</w:t>
+      </w:r>
+      <w:r>
+        <w:t xml:space="preserve">, que és la </w:t>
+      </w:r>
+      <w:r>
+        <w:t>variable dependent</w:t>
+      </w:r>
+      <w:r>
+        <w:t>,</w:t>
+      </w:r>
+      <w:r>
+        <w:t xml:space="preserve"> </w:t>
+      </w:r>
+      <w:r>
+        <w:t>és el resultat dels factors</w:t>
+      </w:r>
+      <w:r>
+        <w:t xml:space="preserve"> següents</w:t>
+      </w:r>
+      <w:r>
+        <w:t xml:space="preserve">: </w:t>
+      </w:r>
+    </w:p>
+    <w:p>
+      <w:pPr>
+        <w:pStyle w:val="ListParagraph"/>
+        <w:numPr>
+          <w:ilvl w:val="0"/>
+          <w:numId w:val="10"/>
+        </w:numPr>
+      </w:pPr>
+      <w:r>
+        <w:t>Producte brut nacional</w:t>
+      </w:r>
+    </w:p>
+    <w:p>
+      <w:pPr>
+        <w:pStyle w:val="ListParagraph"/>
+        <w:numPr>
+          <w:ilvl w:val="0"/>
+          <w:numId w:val="10"/>
+        </w:numPr>
+      </w:pPr>
+      <w:r>
+        <w:t>S</w:t>
+      </w:r>
+      <w:r>
+        <w:t>uport social</w:t>
+      </w:r>
+    </w:p>
+    <w:p>
+      <w:pPr>
+        <w:pStyle w:val="ListParagraph"/>
+        <w:numPr>
+          <w:ilvl w:val="0"/>
+          <w:numId w:val="10"/>
+        </w:numPr>
+      </w:pPr>
+      <w:r>
+        <w:t>E</w:t>
+      </w:r>
+      <w:r>
+        <w:t>sperança de vida</w:t>
+      </w:r>
+    </w:p>
+    <w:p>
+      <w:pPr>
+        <w:pStyle w:val="ListParagraph"/>
+        <w:numPr>
+          <w:ilvl w:val="0"/>
+          <w:numId w:val="10"/>
+        </w:numPr>
+      </w:pPr>
+      <w:r>
+        <w:t>L</w:t>
+      </w:r>
+      <w:r>
+        <w:t xml:space="preserve">libertat </w:t>
+      </w:r>
+    </w:p>
+    <w:p>
+      <w:pPr>
+        <w:pStyle w:val="ListParagraph"/>
+        <w:numPr>
+          <w:ilvl w:val="0"/>
+          <w:numId w:val="10"/>
+        </w:numPr>
+      </w:pPr>
+      <w:r>
+        <w:t>Absència de corrupció</w:t>
+      </w:r>
+    </w:p>
+    <w:p>
+      <w:pPr>
+        <w:pStyle w:val="ListParagraph"/>
+        <w:numPr>
+          <w:ilvl w:val="0"/>
+          <w:numId w:val="10"/>
+        </w:numPr>
+      </w:pPr>
+      <w:r>
+        <w:t>Generositat</w:t>
+      </w:r>
+    </w:p>
+    <w:p>
+      <w:pPr>
+        <w:pStyle w:val="ListParagraph"/>
+        <w:numPr>
+          <w:ilvl w:val="0"/>
+          <w:numId w:val="10"/>
+        </w:numPr>
+      </w:pPr>
+      <w:r>
+        <w:t xml:space="preserve">Sentiments positius </w:t>
+      </w:r>
+      <w:r>
+        <w:t>(</w:t>
+      </w:r>
+      <w:hyperlink r:id="rId8" w:history="1">
+        <w:r>
+          <w:rPr>
+            <w:rStyle w:val="Hyperlink"/>
+          </w:rPr>
+          <w:t>https://en.wikipedia.org/wiki/Positive_affectivity</w:t>
+        </w:r>
+      </w:hyperlink>
+      <w:r>
+        <w:t>)</w:t>
+      </w:r>
+    </w:p>
+    <w:p>
+      <w:pPr>
+        <w:pStyle w:val="ListParagraph"/>
+        <w:numPr>
+          <w:ilvl w:val="0"/>
+          <w:numId w:val="10"/>
+        </w:numPr>
+      </w:pPr>
+      <w:r>
+        <w:t>Sentiments negatius</w:t>
+      </w:r>
+      <w:r>
+        <w:t>(</w:t>
+      </w:r>
+      <w:hyperlink r:id="rId9" w:history="1">
+        <w:r>
+          <w:rPr>
+            <w:rStyle w:val="Hyperlink"/>
+          </w:rPr>
+          <w:t>https://en.wikipedia.org/wiki/Negative_affectivity</w:t>
+        </w:r>
+      </w:hyperlink>
+      <w:r>
+        <w:t>)</w:t>
+      </w:r>
+    </w:p>
+    <w:p>
+      <w:pPr>
+        <w:ind w:left="708"/>
+      </w:pPr>
+      <w:r>
+        <w:t>Aquests factors son les variables independents</w:t>
+      </w:r>
+      <w:r>
+        <w:t xml:space="preserve"> que determinen la </w:t>
+      </w:r>
+      <w:r>
+        <w:t>tassa</w:t>
+      </w:r>
+      <w:r>
+        <w:t xml:space="preserve"> de felicitat</w:t>
+      </w:r>
+      <w:r>
+        <w:t xml:space="preserve"> d’un país en concret en un any concret</w:t>
+      </w:r>
+      <w:r>
+        <w:t>.</w:t>
+      </w:r>
+    </w:p>
+    <w:p>
+      <w:pPr>
+        <w:pStyle w:val="ListParagraph"/>
+      </w:pPr>
+    </w:p>
+    <w:p>
+      <w:pPr>
+        <w:pStyle w:val="ListParagraph"/>
         <w:numPr>
           <w:ilvl w:val="0"/>
           <w:numId w:val="4"/>
         </w:numPr>
       </w:pPr>
       <w:r>
-        <w:t>Perquè és important?</w:t>
-      </w:r>
-      <w:r>
-        <w:t xml:space="preserve"> Motivació per l’elecció del conjunt de dades. </w:t>
-      </w:r>
-    </w:p>
-    <w:p>
-      <w:pPr>
-        <w:pStyle w:val="Pargrafdellista"/>
+        <w:t xml:space="preserve">El segon joc de dades </w:t>
+      </w:r>
+      <w:r>
+        <w:t xml:space="preserve">és el </w:t>
+      </w:r>
+      <w:r>
+        <w:rPr>
+          <w:i/>
+          <w:iCs/>
+        </w:rPr>
+        <w:t>countryContinent.csv</w:t>
+      </w:r>
+      <w:r>
+        <w:t xml:space="preserve"> i </w:t>
+      </w:r>
+      <w:r>
+        <w:t>consisteix en una definició dels països que ens ajuda a agrupar-los per regions o continents en aquest exercici</w:t>
+      </w:r>
+      <w:r>
+        <w:t>.</w:t>
+      </w:r>
+    </w:p>
+    <w:p>
+      <w:pPr>
+        <w:pStyle w:val="ListParagraph"/>
+      </w:pPr>
+    </w:p>
+    <w:p>
+      <w:pPr>
+        <w:pStyle w:val="ListParagraph"/>
         <w:numPr>
           <w:ilvl w:val="0"/>
           <w:numId w:val="4"/>
         </w:numPr>
       </w:pPr>
       <w:r>
-        <w:t>Què volem respondre?</w:t>
-      </w:r>
-    </w:p>
-    <w:p>
-      <w:pPr>
-        <w:pStyle w:val="Pargrafdellista"/>
-        <w:numPr>
-          <w:ilvl w:val="1"/>
-          <w:numId w:val="4"/>
-        </w:numPr>
-      </w:pPr>
-      <w:r>
-        <w:t xml:space="preserve">Factors </w:t>
-      </w:r>
-      <w:r>
-        <w:t xml:space="preserve">(o variables) </w:t>
-      </w:r>
-      <w:r>
-        <w:t xml:space="preserve">que determinen nivell de happiness, </w:t>
-      </w:r>
-      <w:r>
-        <w:t xml:space="preserve">especialment pel que fa al continent. </w:t>
-      </w:r>
-      <w:r>
-        <w:t xml:space="preserve">(hi ha continents on la felicitat és major que en la resta, cas concret: Africa) </w:t>
-      </w:r>
-    </w:p>
-    <w:p>
-      <w:pPr>
-        <w:pStyle w:val="Pargrafdellista"/>
+        <w:t>La llicència del</w:t>
+      </w:r>
+      <w:r>
+        <w:t>s</w:t>
+      </w:r>
+      <w:r>
+        <w:t xml:space="preserve"> joc</w:t>
+      </w:r>
+      <w:r>
+        <w:t>s</w:t>
+      </w:r>
+      <w:r>
+        <w:t xml:space="preserve"> de dades </w:t>
+      </w:r>
+      <w:r>
+        <w:t>utilitzats per aquest exercici son de domini públic.</w:t>
+      </w:r>
+    </w:p>
+    <w:p>
+      <w:pPr>
+        <w:pStyle w:val="ListParagraph"/>
+      </w:pPr>
+    </w:p>
+    <w:p>
+      <w:pPr>
+        <w:pStyle w:val="ListParagraph"/>
         <w:numPr>
           <w:ilvl w:val="0"/>
           <w:numId w:val="4"/>
         </w:numPr>
       </w:pPr>
       <w:r>
-        <w:t>Llicència de les dades</w:t>
+        <w:t>La motivació principal é comprendre quins factors contribueixen més en la felicitat d’un país, especialment a nivell de continent.</w:t>
       </w:r>
     </w:p>
     <w:p/>
-    <w:p>
-      <w:pPr>
-        <w:pStyle w:val="Ttol1"/>
-      </w:pPr>
-      <w:r>
+    <w:p/>
+    <w:p/>
+    <w:p/>
+    <w:p/>
+    <w:p/>
+    <w:p/>
+    <w:p/>
+    <w:p>
+      <w:pPr>
+        <w:pStyle w:val="Heading1"/>
+      </w:pPr>
+      <w:r>
+        <w:lastRenderedPageBreak/>
         <w:t xml:space="preserve">2. </w:t>
       </w:r>
       <w:r>
@@ -163,215 +404,472 @@
     <w:p/>
     <w:p>
       <w:pPr>
-        <w:pStyle w:val="Pargrafdellista"/>
+        <w:pStyle w:val="ListParagraph"/>
         <w:numPr>
           <w:ilvl w:val="0"/>
           <w:numId w:val="4"/>
         </w:numPr>
       </w:pPr>
       <w:r>
-        <w:t>Incloure el tractament previ?</w:t>
-      </w:r>
-    </w:p>
-    <w:p>
-      <w:pPr>
-        <w:pStyle w:val="Pargrafdellista"/>
+        <w:t>Em intentat utilitzar una API per integrar kaggle.com amb el nostre codi en R. Actualment existeix una API no oficial que no em pogut fer funcionar per extraure les dades de manera automàtica. Aparentment només existeix una API oficial i aquesta és per Python.</w:t>
+      </w:r>
+    </w:p>
+    <w:p>
+      <w:pPr>
+        <w:pStyle w:val="ListParagraph"/>
+      </w:pPr>
+    </w:p>
+    <w:p>
+      <w:pPr>
+        <w:pStyle w:val="ListParagraph"/>
+      </w:pPr>
+      <w:r>
+        <w:t>Finalment, de manera manual, em baixat les dades de la xarxa i les hem guardat en local.</w:t>
+      </w:r>
+    </w:p>
+    <w:p>
+      <w:pPr>
+        <w:pStyle w:val="ListParagraph"/>
+      </w:pPr>
+    </w:p>
+    <w:p>
+      <w:pPr>
+        <w:pStyle w:val="ListParagraph"/>
         <w:numPr>
           <w:ilvl w:val="0"/>
           <w:numId w:val="4"/>
         </w:numPr>
       </w:pPr>
       <w:r>
-        <w:t>Presentació breu del segon csv?</w:t>
-      </w:r>
-    </w:p>
-    <w:p>
-      <w:pPr>
-        <w:pStyle w:val="Pargrafdellista"/>
+        <w:t xml:space="preserve">Per poder fer agrupacions entre continents i regions em afegit el joc de dades </w:t>
+      </w:r>
+      <w:r>
+        <w:rPr>
+          <w:i/>
+          <w:iCs/>
+        </w:rPr>
+        <w:t>countryContinent.csv</w:t>
+      </w:r>
+      <w:r>
+        <w:t>.</w:t>
+      </w:r>
+    </w:p>
+    <w:p>
+      <w:pPr>
+        <w:pStyle w:val="ListParagraph"/>
+      </w:pPr>
+    </w:p>
+    <w:p>
+      <w:pPr>
+        <w:pStyle w:val="ListParagraph"/>
         <w:numPr>
           <w:ilvl w:val="0"/>
           <w:numId w:val="4"/>
         </w:numPr>
       </w:pPr>
       <w:r>
-        <w:t>Llicència de les dades</w:t>
-      </w:r>
-    </w:p>
-    <w:p>
-      <w:pPr>
-        <w:pStyle w:val="Pargrafdellista"/>
+        <w:t>Degut a que la clau dels jocs de dades era el nom de cada país, hi ha hagut registres que no s’han creuat correctament</w:t>
+      </w:r>
+      <w:r>
+        <w:t xml:space="preserve"> perquè els noms eran diferents (per exemple, “Unite</w:t>
+      </w:r>
+      <w:r>
+        <w:t>d</w:t>
+      </w:r>
+      <w:r>
+        <w:t xml:space="preserve"> States of America” en </w:t>
+      </w:r>
+      <w:r>
+        <w:rPr>
+          <w:i/>
+          <w:iCs/>
+        </w:rPr>
+        <w:t>countryContinent.csv</w:t>
+      </w:r>
+      <w:r>
+        <w:t xml:space="preserve"> i “Unites States” en  </w:t>
+      </w:r>
+      <w:r>
+        <w:rPr>
+          <w:i/>
+          <w:iCs/>
+        </w:rPr>
+        <w:t>world-happiness-report.csv</w:t>
+      </w:r>
+      <w:r>
+        <w:t xml:space="preserve"> ) </w:t>
+      </w:r>
+      <w:r>
+        <w:t xml:space="preserve">. </w:t>
+      </w:r>
+      <w:r>
+        <w:t>A conseqüència em hagut de assignar la informació</w:t>
+      </w:r>
+      <w:r>
+        <w:t xml:space="preserve"> manualment imputant el continent i regió d’un país veí.</w:t>
+      </w:r>
+    </w:p>
+    <w:p>
+      <w:pPr>
+        <w:pStyle w:val="ListParagraph"/>
+      </w:pPr>
+    </w:p>
+    <w:p>
+      <w:pPr>
+        <w:pStyle w:val="ListParagraph"/>
         <w:numPr>
           <w:ilvl w:val="0"/>
           <w:numId w:val="4"/>
         </w:numPr>
       </w:pPr>
       <w:r>
-        <w:t>Merge?</w:t>
-      </w:r>
-    </w:p>
-    <w:p>
-      <w:pPr>
-        <w:pStyle w:val="Pargrafdellista"/>
+        <w:t>Finalment em seleccionat les columnes d’interès per aquest exercici i les em ordenat d’una manera més entenedora.</w:t>
+      </w:r>
+    </w:p>
+    <w:p>
+      <w:pPr>
+        <w:pStyle w:val="ListParagraph"/>
+      </w:pPr>
+    </w:p>
+    <w:p>
+      <w:pPr>
+        <w:pStyle w:val="ListParagraph"/>
         <w:numPr>
           <w:ilvl w:val="0"/>
           <w:numId w:val="4"/>
         </w:numPr>
       </w:pPr>
       <w:r>
-        <w:t>Selecció de columnes importants?</w:t>
-      </w:r>
-    </w:p>
-    <w:p>
-      <w:pPr>
-        <w:pStyle w:val="Pargrafdellista"/>
+        <w:t>S’han assignat noms més entenedors per les columnes del joc de dades.</w:t>
+      </w:r>
+    </w:p>
+    <w:p>
+      <w:pPr>
+        <w:pStyle w:val="ListParagraph"/>
+      </w:pPr>
+    </w:p>
+    <w:p>
+      <w:pPr>
+        <w:pStyle w:val="ListParagraph"/>
         <w:numPr>
           <w:ilvl w:val="0"/>
           <w:numId w:val="4"/>
         </w:numPr>
       </w:pPr>
       <w:r>
-        <w:t>Canvi de noms de les variables</w:t>
-      </w:r>
-    </w:p>
-    <w:p>
-      <w:pPr>
-        <w:pStyle w:val="Pargrafdellista"/>
+        <w:t xml:space="preserve">Després del tractament dels valors nuls i extrems s’ha arrodonit la tassa de felicitat a zero decimals i s’han afegit </w:t>
+      </w:r>
+      <w:r>
+        <w:t xml:space="preserve">les </w:t>
+      </w:r>
+      <w:r>
+        <w:t xml:space="preserve">columnes </w:t>
+      </w:r>
+      <w:r>
+        <w:t xml:space="preserve">“Hapiness” i “Years” </w:t>
+      </w:r>
+      <w:r>
+        <w:t xml:space="preserve">per aplicar </w:t>
+      </w:r>
+      <w:r>
+        <w:t xml:space="preserve">posteriorment </w:t>
+      </w:r>
+      <w:r>
+        <w:t>contrast</w:t>
+      </w:r>
+      <w:r>
+        <w:t>os</w:t>
+      </w:r>
+      <w:r>
+        <w:t xml:space="preserve"> d’hipòtesis.</w:t>
+      </w:r>
+    </w:p>
+    <w:p>
+      <w:pPr>
+        <w:pStyle w:val="ListParagraph"/>
+      </w:pPr>
+    </w:p>
+    <w:p>
+      <w:pPr>
+        <w:pStyle w:val="ListParagraph"/>
+      </w:pPr>
+    </w:p>
+    <w:p>
+      <w:pPr>
+        <w:pStyle w:val="ListParagraph"/>
+      </w:pPr>
+    </w:p>
+    <w:p>
+      <w:pPr>
+        <w:pStyle w:val="ListParagraph"/>
+      </w:pPr>
+    </w:p>
+    <w:p>
+      <w:pPr>
+        <w:pStyle w:val="ListParagraph"/>
+      </w:pPr>
+    </w:p>
+    <w:p>
+      <w:pPr>
+        <w:pStyle w:val="ListParagraph"/>
+      </w:pPr>
+    </w:p>
+    <w:p>
+      <w:pPr>
+        <w:pStyle w:val="ListParagraph"/>
+      </w:pPr>
+    </w:p>
+    <w:p>
+      <w:pPr>
+        <w:pStyle w:val="ListParagraph"/>
+      </w:pPr>
+    </w:p>
+    <w:p>
+      <w:pPr>
+        <w:pStyle w:val="ListParagraph"/>
+      </w:pPr>
+    </w:p>
+    <w:p>
+      <w:pPr>
+        <w:pStyle w:val="ListParagraph"/>
+      </w:pPr>
+    </w:p>
+    <w:p>
+      <w:pPr>
+        <w:pStyle w:val="ListParagraph"/>
+      </w:pPr>
+    </w:p>
+    <w:p>
+      <w:pPr>
+        <w:pStyle w:val="ListParagraph"/>
+      </w:pPr>
+    </w:p>
+    <w:p>
+      <w:pPr>
+        <w:pStyle w:val="ListParagraph"/>
+      </w:pPr>
+    </w:p>
+    <w:p>
+      <w:pPr>
+        <w:pStyle w:val="ListParagraph"/>
+      </w:pPr>
+    </w:p>
+    <w:p>
+      <w:pPr>
+        <w:pStyle w:val="ListParagraph"/>
+      </w:pPr>
+    </w:p>
+    <w:p>
+      <w:pPr>
+        <w:pStyle w:val="ListParagraph"/>
+      </w:pPr>
+    </w:p>
+    <w:p>
+      <w:pPr>
+        <w:pStyle w:val="ListParagraph"/>
+      </w:pPr>
+    </w:p>
+    <w:p>
+      <w:pPr>
+        <w:pStyle w:val="Heading1"/>
+      </w:pPr>
+      <w:r>
+        <w:lastRenderedPageBreak/>
+        <w:t xml:space="preserve">3. </w:t>
+      </w:r>
+      <w:r>
+        <w:t>Neteja de les dades</w:t>
+      </w:r>
+    </w:p>
+    <w:p>
+      <w:pPr>
+        <w:pStyle w:val="Heading2"/>
+        <w:numPr>
+          <w:ilvl w:val="1"/>
+          <w:numId w:val="6"/>
+        </w:numPr>
+      </w:pPr>
+      <w:r>
+        <w:t>Zeros o elements buits</w:t>
+      </w:r>
+    </w:p>
+    <w:p>
+      <w:pPr>
+        <w:ind w:left="360"/>
+      </w:pPr>
+    </w:p>
+    <w:p>
+      <w:pPr>
+        <w:ind w:left="360"/>
+      </w:pPr>
+      <w:r>
+        <w:t xml:space="preserve">En el codi s’ha definit la funció </w:t>
+      </w:r>
+      <w:r>
+        <w:rPr>
+          <w:rFonts w:ascii="Courier New" w:hAnsi="Courier New" w:cs="Courier New"/>
+        </w:rPr>
+        <w:t>nulls</w:t>
+      </w:r>
+      <w:r>
+        <w:rPr>
+          <w:rFonts w:ascii="Courier New" w:hAnsi="Courier New" w:cs="Courier New"/>
+        </w:rPr>
+        <w:t>_function()</w:t>
+      </w:r>
+      <w:r>
+        <w:t xml:space="preserve"> per processar columna a columna aquest anàlisis.</w:t>
+      </w:r>
+    </w:p>
+    <w:p>
+      <w:pPr>
+        <w:ind w:left="360"/>
+      </w:pPr>
+      <w:r>
+        <w:t>En aquest apartat s’han empleat 2 mètodes</w:t>
+      </w:r>
+      <w:r>
+        <w:t>:</w:t>
+      </w:r>
+    </w:p>
+    <w:p>
+      <w:pPr>
+        <w:pStyle w:val="ListParagraph"/>
         <w:numPr>
           <w:ilvl w:val="0"/>
           <w:numId w:val="4"/>
         </w:numPr>
       </w:pPr>
       <w:r>
-        <w:t>Arrodoniment de Hapiness_rate</w:t>
-      </w:r>
-    </w:p>
-    <w:p>
-      <w:pPr>
-        <w:pStyle w:val="Pargrafdellista"/>
+        <w:t>Imputació de la mitjana per país. S</w:t>
+      </w:r>
+      <w:r>
+        <w:t xml:space="preserve">’han imputat </w:t>
+      </w:r>
+      <w:r>
+        <w:t>a</w:t>
+      </w:r>
+      <w:r>
+        <w:t>ls valors nuls el valor de la mitjana per al p</w:t>
+      </w:r>
+      <w:r>
+        <w:t>aís en qüestió. Amb aquest mètode hi havia països sense dades i per tant no era possible calcular la mitjana. Per tant s’han eliminat certs registres i el joc de dades ha quedat reduït.</w:t>
+      </w:r>
+    </w:p>
+    <w:p>
+      <w:pPr>
+        <w:pStyle w:val="ListParagraph"/>
         <w:numPr>
           <w:ilvl w:val="0"/>
           <w:numId w:val="4"/>
         </w:numPr>
       </w:pPr>
       <w:r>
-        <w:t>Creació Hapiness i Years</w:t>
-      </w:r>
-      <w:r>
-        <w:t xml:space="preserve">. </w:t>
-      </w:r>
-    </w:p>
-    <w:p>
-      <w:pPr>
-        <w:pStyle w:val="Ttol1"/>
-      </w:pPr>
-      <w:r>
-        <w:t xml:space="preserve">3. </w:t>
-      </w:r>
-      <w:r>
-        <w:t>Neteja de les dades</w:t>
-      </w:r>
-    </w:p>
-    <w:p>
-      <w:pPr>
-        <w:pStyle w:val="Ttol2"/>
+        <w:t>Imputació  segons KNN. S’han imputat als valors nuls el resultat d</w:t>
+      </w:r>
+      <w:r>
+        <w:t>’aplicar l’algoritme KNN per predir el valor perdut d’un registre donat.</w:t>
+      </w:r>
+    </w:p>
+    <w:p>
+      <w:pPr>
+        <w:ind w:left="360"/>
+      </w:pPr>
+      <w:r>
+        <w:t>Finalment es tria el mètode de KNN per la imputació de valors perduts. D’aquesta manera no s’han d’eliminar cap registre.</w:t>
+      </w:r>
+    </w:p>
+    <w:p/>
+    <w:p/>
+    <w:p>
+      <w:pPr>
+        <w:pStyle w:val="Heading2"/>
         <w:numPr>
           <w:ilvl w:val="1"/>
           <w:numId w:val="6"/>
         </w:numPr>
       </w:pPr>
       <w:r>
-        <w:t>Zeros o elements buits</w:t>
+        <w:t>Identificació i tractament dels valors extrems</w:t>
+      </w:r>
+    </w:p>
+    <w:p>
+      <w:pPr>
+        <w:ind w:left="360"/>
+      </w:pPr>
+    </w:p>
+    <w:p>
+      <w:pPr>
+        <w:ind w:left="360"/>
+      </w:pPr>
+      <w:r>
+        <w:t>S’ha considerat que un valor allunyat més de 3 desviacions típiques de la mitjana és un valor extrem.</w:t>
+      </w:r>
+    </w:p>
+    <w:p>
+      <w:pPr>
+        <w:ind w:left="360"/>
+      </w:pPr>
+      <w:r>
+        <w:t xml:space="preserve">En el codi s’ha definit la funció </w:t>
+      </w:r>
+      <w:r>
+        <w:rPr>
+          <w:rFonts w:ascii="Courier New" w:hAnsi="Courier New" w:cs="Courier New"/>
+        </w:rPr>
+        <w:t>ourliers_function</w:t>
+      </w:r>
+      <w:r>
+        <w:rPr>
+          <w:rFonts w:ascii="Courier New" w:hAnsi="Courier New" w:cs="Courier New"/>
+        </w:rPr>
+        <w:t>()</w:t>
+      </w:r>
+      <w:r>
+        <w:t xml:space="preserve"> per processar columna a columna aquest anàlisis.</w:t>
+      </w:r>
+    </w:p>
+    <w:p>
+      <w:pPr>
+        <w:ind w:left="360"/>
+      </w:pPr>
+    </w:p>
+    <w:p>
+      <w:pPr>
+        <w:ind w:left="360"/>
+      </w:pPr>
+      <w:r>
+        <w:t>Un cop identificats  els valors nulls es pren la decisió de no eliminarlos perquè es considera que en el món hi ha molta diversitat i diferències entre països i eliminar els valors extrems faria que es perdés part de la variància per explicar aquest joc de dades.</w:t>
+      </w:r>
+    </w:p>
+    <w:p>
+      <w:pPr>
+        <w:ind w:left="360"/>
+      </w:pPr>
+      <w:r>
+        <w:t xml:space="preserve">A de més es considera que </w:t>
+      </w:r>
+      <w:hyperlink r:id="rId10" w:history="1">
+        <w:r>
+          <w:rPr>
+            <w:rStyle w:val="Hyperlink"/>
+          </w:rPr>
+          <w:t>https://worldhappiness.report/</w:t>
+        </w:r>
+      </w:hyperlink>
+      <w:r>
+        <w:t xml:space="preserve"> és una font d’informació  de qualitat.</w:t>
       </w:r>
     </w:p>
     <w:p/>
-    <w:p>
-      <w:pPr>
-        <w:pStyle w:val="Pargrafdellista"/>
-        <w:numPr>
-          <w:ilvl w:val="0"/>
-          <w:numId w:val="4"/>
-        </w:numPr>
-      </w:pPr>
-      <w:r>
-        <w:t>Descripció del tractament dels valors nuls:</w:t>
-      </w:r>
-    </w:p>
-    <w:p>
-      <w:pPr>
-        <w:pStyle w:val="Pargrafdellista"/>
-        <w:numPr>
-          <w:ilvl w:val="0"/>
-          <w:numId w:val="4"/>
-        </w:numPr>
-      </w:pPr>
-      <w:r>
-        <w:t xml:space="preserve">Correcció de les dades de l’atribut continent </w:t>
-      </w:r>
-    </w:p>
-    <w:p>
-      <w:pPr>
-        <w:pStyle w:val="Pargrafdellista"/>
-        <w:numPr>
-          <w:ilvl w:val="0"/>
-          <w:numId w:val="4"/>
-        </w:numPr>
-      </w:pPr>
-      <w:r>
-        <w:t>AVG i KNN</w:t>
-      </w:r>
-    </w:p>
-    <w:p>
-      <w:pPr>
-        <w:pStyle w:val="Pargrafdellista"/>
-        <w:numPr>
-          <w:ilvl w:val="0"/>
-          <w:numId w:val="4"/>
-        </w:numPr>
-      </w:pPr>
-      <w:r>
-        <w:t>Adjuntar captures de les taules</w:t>
-      </w:r>
-    </w:p>
-    <w:p>
-      <w:pPr>
-        <w:pStyle w:val="Pargrafdellista"/>
-        <w:numPr>
-          <w:ilvl w:val="0"/>
-          <w:numId w:val="4"/>
-        </w:numPr>
-      </w:pPr>
-      <w:r>
-        <w:t>Motius de l’elecció de KNN</w:t>
-      </w:r>
-    </w:p>
-    <w:p>
-      <w:pPr>
-        <w:pStyle w:val="Ttol2"/>
-        <w:numPr>
-          <w:ilvl w:val="1"/>
-          <w:numId w:val="6"/>
-        </w:numPr>
-      </w:pPr>
-      <w:r>
-        <w:t>Identificació i tractament dels valors extrems</w:t>
-      </w:r>
-    </w:p>
-    <w:p>
-      <w:r>
-        <w:t xml:space="preserve">- explicació </w:t>
-      </w:r>
-      <w:r>
-        <w:t>com s’ha detectat valors extrems</w:t>
-      </w:r>
-    </w:p>
-    <w:p>
-      <w:r>
-        <w:t>- motius per no eliminar-los</w:t>
-      </w:r>
-    </w:p>
-    <w:p>
-      <w:pPr>
-        <w:pStyle w:val="Ttol1"/>
+    <w:p/>
+    <w:p/>
+    <w:p/>
+    <w:p/>
+    <w:p/>
+    <w:p>
+      <w:pPr>
+        <w:pStyle w:val="Heading1"/>
       </w:pPr>
       <w:r>
         <w:lastRenderedPageBreak/>
@@ -452,7 +950,7 @@
                     </pic:cNvPicPr>
                   </pic:nvPicPr>
                   <pic:blipFill>
-                    <a:blip r:embed="rId6">
+                    <a:blip r:embed="rId11">
                       <a:extLst>
                         <a:ext uri="{28A0092B-C50C-407E-A947-70E740481C1C}">
                           <a14:useLocalDpi xmlns:a14="http://schemas.microsoft.com/office/drawing/2010/main" val="0"/>
@@ -523,7 +1021,7 @@
                     </pic:cNvPicPr>
                   </pic:nvPicPr>
                   <pic:blipFill>
-                    <a:blip r:embed="rId7">
+                    <a:blip r:embed="rId12">
                       <a:extLst>
                         <a:ext uri="{28A0092B-C50C-407E-A947-70E740481C1C}">
                           <a14:useLocalDpi xmlns:a14="http://schemas.microsoft.com/office/drawing/2010/main" val="0"/>
@@ -575,7 +1073,7 @@
     <w:p/>
     <w:p>
       <w:pPr>
-        <w:pStyle w:val="Ttol2"/>
+        <w:pStyle w:val="Heading2"/>
         <w:numPr>
           <w:ilvl w:val="1"/>
           <w:numId w:val="7"/>
@@ -618,7 +1116,7 @@
                     </pic:cNvPicPr>
                   </pic:nvPicPr>
                   <pic:blipFill>
-                    <a:blip r:embed="rId8">
+                    <a:blip r:embed="rId13">
                       <a:extLst>
                         <a:ext uri="{28A0092B-C50C-407E-A947-70E740481C1C}">
                           <a14:useLocalDpi xmlns:a14="http://schemas.microsoft.com/office/drawing/2010/main" val="0"/>
@@ -686,7 +1184,7 @@
                     </pic:cNvPicPr>
                   </pic:nvPicPr>
                   <pic:blipFill>
-                    <a:blip r:embed="rId9">
+                    <a:blip r:embed="rId14">
                       <a:extLst>
                         <a:ext uri="{28A0092B-C50C-407E-A947-70E740481C1C}">
                           <a14:useLocalDpi xmlns:a14="http://schemas.microsoft.com/office/drawing/2010/main" val="0"/>
@@ -746,7 +1244,7 @@
                     </pic:cNvPicPr>
                   </pic:nvPicPr>
                   <pic:blipFill>
-                    <a:blip r:embed="rId10">
+                    <a:blip r:embed="rId15">
                       <a:extLst>
                         <a:ext uri="{28A0092B-C50C-407E-A947-70E740481C1C}">
                           <a14:useLocalDpi xmlns:a14="http://schemas.microsoft.com/office/drawing/2010/main" val="0"/>
@@ -781,7 +1279,7 @@
     <w:p/>
     <w:p>
       <w:pPr>
-        <w:pStyle w:val="Ttol2"/>
+        <w:pStyle w:val="Heading2"/>
         <w:numPr>
           <w:ilvl w:val="1"/>
           <w:numId w:val="7"/>
@@ -841,13 +1339,19 @@
         <w:t xml:space="preserve"> contrari aquest valor és menor que 0.05, la distribució no serà normal. </w:t>
       </w:r>
       <w:r>
-        <w:t xml:space="preserve">S’observarà que en tots els casos, s’obté un valor p menor que el valor alfa, i, per tant, cap de les variables serà distribuïda normalment.  </w:t>
+        <w:t xml:space="preserve">S’observarà que en tots els casos, s’obté un valor p menor que el valor alfa, i, per tant, cap de les variables </w:t>
+      </w:r>
+      <w:r>
+        <w:t>est</w:t>
+      </w:r>
+      <w:r>
+        <w:t xml:space="preserve">à distribuïda normalment.  </w:t>
       </w:r>
     </w:p>
     <w:p/>
     <w:p>
       <w:pPr>
-        <w:pStyle w:val="Pargrafdellista"/>
+        <w:pStyle w:val="ListParagraph"/>
         <w:numPr>
           <w:ilvl w:val="0"/>
           <w:numId w:val="4"/>
@@ -888,7 +1392,7 @@
                     </pic:cNvPicPr>
                   </pic:nvPicPr>
                   <pic:blipFill>
-                    <a:blip r:embed="rId11">
+                    <a:blip r:embed="rId16">
                       <a:extLst>
                         <a:ext uri="{28A0092B-C50C-407E-A947-70E740481C1C}">
                           <a14:useLocalDpi xmlns:a14="http://schemas.microsoft.com/office/drawing/2010/main" val="0"/>
@@ -923,7 +1427,7 @@
     <w:p/>
     <w:p>
       <w:pPr>
-        <w:pStyle w:val="Pargrafdellista"/>
+        <w:pStyle w:val="ListParagraph"/>
         <w:numPr>
           <w:ilvl w:val="0"/>
           <w:numId w:val="4"/>
@@ -964,7 +1468,7 @@
                     </pic:cNvPicPr>
                   </pic:nvPicPr>
                   <pic:blipFill>
-                    <a:blip r:embed="rId12">
+                    <a:blip r:embed="rId17">
                       <a:extLst>
                         <a:ext uri="{28A0092B-C50C-407E-A947-70E740481C1C}">
                           <a14:useLocalDpi xmlns:a14="http://schemas.microsoft.com/office/drawing/2010/main" val="0"/>
@@ -998,7 +1502,7 @@
     </w:p>
     <w:p>
       <w:pPr>
-        <w:pStyle w:val="Pargrafdellista"/>
+        <w:pStyle w:val="ListParagraph"/>
         <w:numPr>
           <w:ilvl w:val="0"/>
           <w:numId w:val="4"/>
@@ -1040,7 +1544,7 @@
                     </pic:cNvPicPr>
                   </pic:nvPicPr>
                   <pic:blipFill>
-                    <a:blip r:embed="rId13">
+                    <a:blip r:embed="rId18">
                       <a:extLst>
                         <a:ext uri="{28A0092B-C50C-407E-A947-70E740481C1C}">
                           <a14:useLocalDpi xmlns:a14="http://schemas.microsoft.com/office/drawing/2010/main" val="0"/>
@@ -1075,7 +1579,7 @@
     <w:p/>
     <w:p>
       <w:pPr>
-        <w:pStyle w:val="Pargrafdellista"/>
+        <w:pStyle w:val="ListParagraph"/>
         <w:numPr>
           <w:ilvl w:val="0"/>
           <w:numId w:val="4"/>
@@ -1116,7 +1620,7 @@
                     </pic:cNvPicPr>
                   </pic:nvPicPr>
                   <pic:blipFill>
-                    <a:blip r:embed="rId14">
+                    <a:blip r:embed="rId19">
                       <a:extLst>
                         <a:ext uri="{28A0092B-C50C-407E-A947-70E740481C1C}">
                           <a14:useLocalDpi xmlns:a14="http://schemas.microsoft.com/office/drawing/2010/main" val="0"/>
@@ -1151,7 +1655,7 @@
     <w:p/>
     <w:p>
       <w:pPr>
-        <w:pStyle w:val="Pargrafdellista"/>
+        <w:pStyle w:val="ListParagraph"/>
         <w:numPr>
           <w:ilvl w:val="0"/>
           <w:numId w:val="4"/>
@@ -1188,7 +1692,7 @@
                     </pic:cNvPicPr>
                   </pic:nvPicPr>
                   <pic:blipFill>
-                    <a:blip r:embed="rId15">
+                    <a:blip r:embed="rId20">
                       <a:extLst>
                         <a:ext uri="{28A0092B-C50C-407E-A947-70E740481C1C}">
                           <a14:useLocalDpi xmlns:a14="http://schemas.microsoft.com/office/drawing/2010/main" val="0"/>
@@ -1223,7 +1727,7 @@
     <w:p/>
     <w:p>
       <w:pPr>
-        <w:pStyle w:val="Pargrafdellista"/>
+        <w:pStyle w:val="ListParagraph"/>
         <w:numPr>
           <w:ilvl w:val="0"/>
           <w:numId w:val="4"/>
@@ -1260,7 +1764,7 @@
                     </pic:cNvPicPr>
                   </pic:nvPicPr>
                   <pic:blipFill>
-                    <a:blip r:embed="rId16">
+                    <a:blip r:embed="rId21">
                       <a:extLst>
                         <a:ext uri="{28A0092B-C50C-407E-A947-70E740481C1C}">
                           <a14:useLocalDpi xmlns:a14="http://schemas.microsoft.com/office/drawing/2010/main" val="0"/>
@@ -1295,7 +1799,7 @@
     <w:p/>
     <w:p>
       <w:pPr>
-        <w:pStyle w:val="Pargrafdellista"/>
+        <w:pStyle w:val="ListParagraph"/>
         <w:numPr>
           <w:ilvl w:val="0"/>
           <w:numId w:val="4"/>
@@ -1332,7 +1836,7 @@
                     </pic:cNvPicPr>
                   </pic:nvPicPr>
                   <pic:blipFill>
-                    <a:blip r:embed="rId17">
+                    <a:blip r:embed="rId22">
                       <a:extLst>
                         <a:ext uri="{28A0092B-C50C-407E-A947-70E740481C1C}">
                           <a14:useLocalDpi xmlns:a14="http://schemas.microsoft.com/office/drawing/2010/main" val="0"/>
@@ -1369,7 +1873,7 @@
     <w:p/>
     <w:p>
       <w:pPr>
-        <w:pStyle w:val="Pargrafdellista"/>
+        <w:pStyle w:val="ListParagraph"/>
         <w:numPr>
           <w:ilvl w:val="0"/>
           <w:numId w:val="4"/>
@@ -1407,7 +1911,7 @@
                     </pic:cNvPicPr>
                   </pic:nvPicPr>
                   <pic:blipFill>
-                    <a:blip r:embed="rId18">
+                    <a:blip r:embed="rId23">
                       <a:extLst>
                         <a:ext uri="{28A0092B-C50C-407E-A947-70E740481C1C}">
                           <a14:useLocalDpi xmlns:a14="http://schemas.microsoft.com/office/drawing/2010/main" val="0"/>
@@ -1442,7 +1946,7 @@
     <w:p/>
     <w:p>
       <w:pPr>
-        <w:pStyle w:val="Pargrafdellista"/>
+        <w:pStyle w:val="ListParagraph"/>
         <w:numPr>
           <w:ilvl w:val="0"/>
           <w:numId w:val="4"/>
@@ -1482,7 +1986,7 @@
                     </pic:cNvPicPr>
                   </pic:nvPicPr>
                   <pic:blipFill>
-                    <a:blip r:embed="rId19">
+                    <a:blip r:embed="rId24">
                       <a:extLst>
                         <a:ext uri="{28A0092B-C50C-407E-A947-70E740481C1C}">
                           <a14:useLocalDpi xmlns:a14="http://schemas.microsoft.com/office/drawing/2010/main" val="0"/>
@@ -1555,7 +2059,7 @@
     <w:p/>
     <w:p>
       <w:pPr>
-        <w:pStyle w:val="Pargrafdellista"/>
+        <w:pStyle w:val="ListParagraph"/>
         <w:numPr>
           <w:ilvl w:val="0"/>
           <w:numId w:val="4"/>
@@ -1596,7 +2100,7 @@
                     </pic:cNvPicPr>
                   </pic:nvPicPr>
                   <pic:blipFill>
-                    <a:blip r:embed="rId20">
+                    <a:blip r:embed="rId25">
                       <a:extLst>
                         <a:ext uri="{28A0092B-C50C-407E-A947-70E740481C1C}">
                           <a14:useLocalDpi xmlns:a14="http://schemas.microsoft.com/office/drawing/2010/main" val="0"/>
@@ -1631,7 +2135,7 @@
     <w:p/>
     <w:p>
       <w:pPr>
-        <w:pStyle w:val="Pargrafdellista"/>
+        <w:pStyle w:val="ListParagraph"/>
         <w:numPr>
           <w:ilvl w:val="0"/>
           <w:numId w:val="4"/>
@@ -1672,7 +2176,7 @@
                     </pic:cNvPicPr>
                   </pic:nvPicPr>
                   <pic:blipFill>
-                    <a:blip r:embed="rId21">
+                    <a:blip r:embed="rId26">
                       <a:extLst>
                         <a:ext uri="{28A0092B-C50C-407E-A947-70E740481C1C}">
                           <a14:useLocalDpi xmlns:a14="http://schemas.microsoft.com/office/drawing/2010/main" val="0"/>
@@ -1710,7 +2214,7 @@
     <w:p/>
     <w:p>
       <w:pPr>
-        <w:pStyle w:val="Pargrafdellista"/>
+        <w:pStyle w:val="ListParagraph"/>
         <w:numPr>
           <w:ilvl w:val="0"/>
           <w:numId w:val="4"/>
@@ -1764,7 +2268,7 @@
                     </pic:cNvPicPr>
                   </pic:nvPicPr>
                   <pic:blipFill>
-                    <a:blip r:embed="rId22">
+                    <a:blip r:embed="rId27">
                       <a:extLst>
                         <a:ext uri="{28A0092B-C50C-407E-A947-70E740481C1C}">
                           <a14:useLocalDpi xmlns:a14="http://schemas.microsoft.com/office/drawing/2010/main" val="0"/>
@@ -1806,7 +2310,7 @@
     </w:p>
     <w:p>
       <w:pPr>
-        <w:pStyle w:val="Pargrafdellista"/>
+        <w:pStyle w:val="ListParagraph"/>
         <w:numPr>
           <w:ilvl w:val="0"/>
           <w:numId w:val="4"/>
@@ -1853,7 +2357,7 @@
                     </pic:cNvPicPr>
                   </pic:nvPicPr>
                   <pic:blipFill>
-                    <a:blip r:embed="rId23">
+                    <a:blip r:embed="rId28">
                       <a:extLst>
                         <a:ext uri="{28A0092B-C50C-407E-A947-70E740481C1C}">
                           <a14:useLocalDpi xmlns:a14="http://schemas.microsoft.com/office/drawing/2010/main" val="0"/>
@@ -1895,7 +2399,7 @@
     </w:p>
     <w:p>
       <w:pPr>
-        <w:pStyle w:val="Pargrafdellista"/>
+        <w:pStyle w:val="ListParagraph"/>
         <w:numPr>
           <w:ilvl w:val="0"/>
           <w:numId w:val="4"/>
@@ -1932,7 +2436,7 @@
                     </pic:cNvPicPr>
                   </pic:nvPicPr>
                   <pic:blipFill>
-                    <a:blip r:embed="rId24">
+                    <a:blip r:embed="rId29">
                       <a:extLst>
                         <a:ext uri="{28A0092B-C50C-407E-A947-70E740481C1C}">
                           <a14:useLocalDpi xmlns:a14="http://schemas.microsoft.com/office/drawing/2010/main" val="0"/>
@@ -1967,7 +2471,7 @@
     <w:p/>
     <w:p>
       <w:pPr>
-        <w:pStyle w:val="Pargrafdellista"/>
+        <w:pStyle w:val="ListParagraph"/>
         <w:numPr>
           <w:ilvl w:val="0"/>
           <w:numId w:val="4"/>
@@ -2010,7 +2514,7 @@
                     </pic:cNvPicPr>
                   </pic:nvPicPr>
                   <pic:blipFill>
-                    <a:blip r:embed="rId25">
+                    <a:blip r:embed="rId30">
                       <a:extLst>
                         <a:ext uri="{28A0092B-C50C-407E-A947-70E740481C1C}">
                           <a14:useLocalDpi xmlns:a14="http://schemas.microsoft.com/office/drawing/2010/main" val="0"/>
@@ -2044,12 +2548,12 @@
     </w:p>
     <w:p>
       <w:pPr>
-        <w:pStyle w:val="Pargrafdellista"/>
-      </w:pPr>
-    </w:p>
-    <w:p>
-      <w:pPr>
-        <w:pStyle w:val="Pargrafdellista"/>
+        <w:pStyle w:val="ListParagraph"/>
+      </w:pPr>
+    </w:p>
+    <w:p>
+      <w:pPr>
+        <w:pStyle w:val="ListParagraph"/>
         <w:numPr>
           <w:ilvl w:val="0"/>
           <w:numId w:val="4"/>
@@ -2060,14 +2564,7 @@
           <w:b/>
           <w:bCs/>
         </w:rPr>
-        <w:t>Positive affect</w:t>
-      </w:r>
-      <w:r>
-        <w:rPr>
-          <w:b/>
-          <w:bCs/>
-        </w:rPr>
-        <w:t>:</w:t>
+        <w:t>Positive affect:</w:t>
       </w:r>
     </w:p>
     <w:p>
@@ -2093,7 +2590,7 @@
                     </pic:cNvPicPr>
                   </pic:nvPicPr>
                   <pic:blipFill>
-                    <a:blip r:embed="rId26">
+                    <a:blip r:embed="rId31">
                       <a:extLst>
                         <a:ext uri="{28A0092B-C50C-407E-A947-70E740481C1C}">
                           <a14:useLocalDpi xmlns:a14="http://schemas.microsoft.com/office/drawing/2010/main" val="0"/>
@@ -2127,12 +2624,12 @@
     </w:p>
     <w:p>
       <w:pPr>
-        <w:pStyle w:val="Pargrafdellista"/>
-      </w:pPr>
-    </w:p>
-    <w:p>
-      <w:pPr>
-        <w:pStyle w:val="Pargrafdellista"/>
+        <w:pStyle w:val="ListParagraph"/>
+      </w:pPr>
+    </w:p>
+    <w:p>
+      <w:pPr>
+        <w:pStyle w:val="ListParagraph"/>
         <w:numPr>
           <w:ilvl w:val="0"/>
           <w:numId w:val="4"/>
@@ -2143,14 +2640,7 @@
           <w:b/>
           <w:bCs/>
         </w:rPr>
-        <w:t>Negative affect</w:t>
-      </w:r>
-      <w:r>
-        <w:rPr>
-          <w:b/>
-          <w:bCs/>
-        </w:rPr>
-        <w:t>:</w:t>
+        <w:t>Negative affect:</w:t>
       </w:r>
     </w:p>
     <w:p>
@@ -2176,7 +2666,7 @@
                     </pic:cNvPicPr>
                   </pic:nvPicPr>
                   <pic:blipFill>
-                    <a:blip r:embed="rId27">
+                    <a:blip r:embed="rId32">
                       <a:extLst>
                         <a:ext uri="{28A0092B-C50C-407E-A947-70E740481C1C}">
                           <a14:useLocalDpi xmlns:a14="http://schemas.microsoft.com/office/drawing/2010/main" val="0"/>
@@ -2223,7 +2713,7 @@
     </w:p>
     <w:p>
       <w:pPr>
-        <w:pStyle w:val="Pargrafdellista"/>
+        <w:pStyle w:val="ListParagraph"/>
         <w:numPr>
           <w:ilvl w:val="0"/>
           <w:numId w:val="9"/>
@@ -2235,7 +2725,7 @@
     </w:p>
     <w:p>
       <w:pPr>
-        <w:pStyle w:val="Pargrafdellista"/>
+        <w:pStyle w:val="ListParagraph"/>
         <w:numPr>
           <w:ilvl w:val="0"/>
           <w:numId w:val="9"/>
@@ -2253,7 +2743,7 @@
     </w:p>
     <w:p>
       <w:pPr>
-        <w:pStyle w:val="Pargrafdellista"/>
+        <w:pStyle w:val="ListParagraph"/>
         <w:numPr>
           <w:ilvl w:val="0"/>
           <w:numId w:val="9"/>
@@ -2265,7 +2755,7 @@
     </w:p>
     <w:p>
       <w:pPr>
-        <w:pStyle w:val="Pargrafdellista"/>
+        <w:pStyle w:val="ListParagraph"/>
         <w:numPr>
           <w:ilvl w:val="0"/>
           <w:numId w:val="9"/>
@@ -2283,7 +2773,7 @@
     </w:p>
     <w:p>
       <w:pPr>
-        <w:pStyle w:val="Pargrafdellista"/>
+        <w:pStyle w:val="ListParagraph"/>
         <w:numPr>
           <w:ilvl w:val="0"/>
           <w:numId w:val="9"/>
@@ -2301,7 +2791,7 @@
     </w:p>
     <w:p>
       <w:pPr>
-        <w:pStyle w:val="Pargrafdellista"/>
+        <w:pStyle w:val="ListParagraph"/>
         <w:numPr>
           <w:ilvl w:val="0"/>
           <w:numId w:val="9"/>
@@ -2313,7 +2803,7 @@
     </w:p>
     <w:p>
       <w:pPr>
-        <w:pStyle w:val="Pargrafdellista"/>
+        <w:pStyle w:val="ListParagraph"/>
         <w:numPr>
           <w:ilvl w:val="0"/>
           <w:numId w:val="9"/>
@@ -2325,7 +2815,7 @@
     </w:p>
     <w:p>
       <w:pPr>
-        <w:pStyle w:val="Pargrafdellista"/>
+        <w:pStyle w:val="ListParagraph"/>
         <w:numPr>
           <w:ilvl w:val="0"/>
           <w:numId w:val="9"/>
@@ -2338,7 +2828,7 @@
     <w:p/>
     <w:p>
       <w:pPr>
-        <w:pStyle w:val="Ttol2"/>
+        <w:pStyle w:val="Heading2"/>
         <w:numPr>
           <w:ilvl w:val="1"/>
           <w:numId w:val="7"/>
@@ -2351,7 +2841,7 @@
     <w:p/>
     <w:p>
       <w:pPr>
-        <w:pStyle w:val="Pargrafdellista"/>
+        <w:pStyle w:val="ListParagraph"/>
         <w:numPr>
           <w:ilvl w:val="0"/>
           <w:numId w:val="4"/>
@@ -2432,7 +2922,7 @@
                     </pic:cNvPicPr>
                   </pic:nvPicPr>
                   <pic:blipFill rotWithShape="1">
-                    <a:blip r:embed="rId28">
+                    <a:blip r:embed="rId33">
                       <a:extLst>
                         <a:ext uri="{28A0092B-C50C-407E-A947-70E740481C1C}">
                           <a14:useLocalDpi xmlns:a14="http://schemas.microsoft.com/office/drawing/2010/main" val="0"/>
@@ -2498,7 +2988,7 @@
                     </pic:cNvPicPr>
                   </pic:nvPicPr>
                   <pic:blipFill>
-                    <a:blip r:embed="rId29">
+                    <a:blip r:embed="rId34">
                       <a:extLst>
                         <a:ext uri="{28A0092B-C50C-407E-A947-70E740481C1C}">
                           <a14:useLocalDpi xmlns:a14="http://schemas.microsoft.com/office/drawing/2010/main" val="0"/>
@@ -2891,7 +3381,7 @@
                     </pic:cNvPicPr>
                   </pic:nvPicPr>
                   <pic:blipFill>
-                    <a:blip r:embed="rId30">
+                    <a:blip r:embed="rId35">
                       <a:extLst>
                         <a:ext uri="{28A0092B-C50C-407E-A947-70E740481C1C}">
                           <a14:useLocalDpi xmlns:a14="http://schemas.microsoft.com/office/drawing/2010/main" val="0"/>
@@ -3200,7 +3690,7 @@
                     </pic:cNvPicPr>
                   </pic:nvPicPr>
                   <pic:blipFill>
-                    <a:blip r:embed="rId31">
+                    <a:blip r:embed="rId36">
                       <a:extLst>
                         <a:ext uri="{28A0092B-C50C-407E-A947-70E740481C1C}">
                           <a14:useLocalDpi xmlns:a14="http://schemas.microsoft.com/office/drawing/2010/main" val="0"/>
@@ -3485,7 +3975,7 @@
                     </pic:cNvPicPr>
                   </pic:nvPicPr>
                   <pic:blipFill>
-                    <a:blip r:embed="rId32">
+                    <a:blip r:embed="rId37">
                       <a:extLst>
                         <a:ext uri="{28A0092B-C50C-407E-A947-70E740481C1C}">
                           <a14:useLocalDpi xmlns:a14="http://schemas.microsoft.com/office/drawing/2010/main" val="0"/>
@@ -3532,7 +4022,7 @@
     </w:p>
     <w:p>
       <w:pPr>
-        <w:pStyle w:val="Pargrafdellista"/>
+        <w:pStyle w:val="ListParagraph"/>
         <w:numPr>
           <w:ilvl w:val="0"/>
           <w:numId w:val="4"/>
@@ -3615,7 +4105,7 @@
                     </pic:cNvPicPr>
                   </pic:nvPicPr>
                   <pic:blipFill>
-                    <a:blip r:embed="rId33">
+                    <a:blip r:embed="rId38">
                       <a:extLst>
                         <a:ext uri="{28A0092B-C50C-407E-A947-70E740481C1C}">
                           <a14:useLocalDpi xmlns:a14="http://schemas.microsoft.com/office/drawing/2010/main" val="0"/>
@@ -3681,7 +4171,7 @@
                     </pic:cNvPicPr>
                   </pic:nvPicPr>
                   <pic:blipFill>
-                    <a:blip r:embed="rId34">
+                    <a:blip r:embed="rId39">
                       <a:extLst>
                         <a:ext uri="{28A0092B-C50C-407E-A947-70E740481C1C}">
                           <a14:useLocalDpi xmlns:a14="http://schemas.microsoft.com/office/drawing/2010/main" val="0"/>
@@ -3752,7 +4242,7 @@
                     </pic:cNvPicPr>
                   </pic:nvPicPr>
                   <pic:blipFill>
-                    <a:blip r:embed="rId35">
+                    <a:blip r:embed="rId40">
                       <a:extLst>
                         <a:ext uri="{28A0092B-C50C-407E-A947-70E740481C1C}">
                           <a14:useLocalDpi xmlns:a14="http://schemas.microsoft.com/office/drawing/2010/main" val="0"/>
@@ -3816,7 +4306,7 @@
                     </pic:cNvPicPr>
                   </pic:nvPicPr>
                   <pic:blipFill>
-                    <a:blip r:embed="rId36">
+                    <a:blip r:embed="rId41">
                       <a:extLst>
                         <a:ext uri="{28A0092B-C50C-407E-A947-70E740481C1C}">
                           <a14:useLocalDpi xmlns:a14="http://schemas.microsoft.com/office/drawing/2010/main" val="0"/>
@@ -3906,7 +4396,7 @@
                     </pic:cNvPicPr>
                   </pic:nvPicPr>
                   <pic:blipFill rotWithShape="1">
-                    <a:blip r:embed="rId37">
+                    <a:blip r:embed="rId42">
                       <a:extLst>
                         <a:ext uri="{28A0092B-C50C-407E-A947-70E740481C1C}">
                           <a14:useLocalDpi xmlns:a14="http://schemas.microsoft.com/office/drawing/2010/main" val="0"/>
@@ -3959,7 +4449,7 @@
     </w:p>
     <w:p>
       <w:pPr>
-        <w:pStyle w:val="Pargrafdellista"/>
+        <w:pStyle w:val="ListParagraph"/>
         <w:numPr>
           <w:ilvl w:val="0"/>
           <w:numId w:val="9"/>
@@ -3981,7 +4471,7 @@
     </w:p>
     <w:p>
       <w:pPr>
-        <w:pStyle w:val="Pargrafdellista"/>
+        <w:pStyle w:val="ListParagraph"/>
         <w:numPr>
           <w:ilvl w:val="0"/>
           <w:numId w:val="9"/>
@@ -4027,7 +4517,7 @@
     </w:p>
     <w:p>
       <w:pPr>
-        <w:pStyle w:val="Ttol1"/>
+        <w:pStyle w:val="Heading1"/>
       </w:pPr>
       <w:r>
         <w:lastRenderedPageBreak/>
@@ -4193,7 +4683,7 @@
                     </pic:cNvPicPr>
                   </pic:nvPicPr>
                   <pic:blipFill>
-                    <a:blip r:embed="rId38">
+                    <a:blip r:embed="rId43">
                       <a:extLst>
                         <a:ext uri="{28A0092B-C50C-407E-A947-70E740481C1C}">
                           <a14:useLocalDpi xmlns:a14="http://schemas.microsoft.com/office/drawing/2010/main" val="0"/>
@@ -4264,7 +4754,7 @@
                     </pic:cNvPicPr>
                   </pic:nvPicPr>
                   <pic:blipFill>
-                    <a:blip r:embed="rId39">
+                    <a:blip r:embed="rId44">
                       <a:extLst>
                         <a:ext uri="{28A0092B-C50C-407E-A947-70E740481C1C}">
                           <a14:useLocalDpi xmlns:a14="http://schemas.microsoft.com/office/drawing/2010/main" val="0"/>
@@ -4338,7 +4828,7 @@
                     </pic:cNvPicPr>
                   </pic:nvPicPr>
                   <pic:blipFill>
-                    <a:blip r:embed="rId40">
+                    <a:blip r:embed="rId45">
                       <a:extLst>
                         <a:ext uri="{28A0092B-C50C-407E-A947-70E740481C1C}">
                           <a14:useLocalDpi xmlns:a14="http://schemas.microsoft.com/office/drawing/2010/main" val="0"/>
@@ -4416,7 +4906,7 @@
                     </pic:cNvPicPr>
                   </pic:nvPicPr>
                   <pic:blipFill>
-                    <a:blip r:embed="rId41">
+                    <a:blip r:embed="rId46">
                       <a:extLst>
                         <a:ext uri="{28A0092B-C50C-407E-A947-70E740481C1C}">
                           <a14:useLocalDpi xmlns:a14="http://schemas.microsoft.com/office/drawing/2010/main" val="0"/>
@@ -4491,7 +4981,7 @@
                     </pic:cNvPicPr>
                   </pic:nvPicPr>
                   <pic:blipFill>
-                    <a:blip r:embed="rId42">
+                    <a:blip r:embed="rId47">
                       <a:extLst>
                         <a:ext uri="{28A0092B-C50C-407E-A947-70E740481C1C}">
                           <a14:useLocalDpi xmlns:a14="http://schemas.microsoft.com/office/drawing/2010/main" val="0"/>
@@ -4555,7 +5045,7 @@
                     </pic:cNvPicPr>
                   </pic:nvPicPr>
                   <pic:blipFill>
-                    <a:blip r:embed="rId43">
+                    <a:blip r:embed="rId48">
                       <a:extLst>
                         <a:ext uri="{28A0092B-C50C-407E-A947-70E740481C1C}">
                           <a14:useLocalDpi xmlns:a14="http://schemas.microsoft.com/office/drawing/2010/main" val="0"/>
@@ -4633,7 +5123,7 @@
                     </pic:cNvPicPr>
                   </pic:nvPicPr>
                   <pic:blipFill>
-                    <a:blip r:embed="rId44">
+                    <a:blip r:embed="rId49">
                       <a:extLst>
                         <a:ext uri="{28A0092B-C50C-407E-A947-70E740481C1C}">
                           <a14:useLocalDpi xmlns:a14="http://schemas.microsoft.com/office/drawing/2010/main" val="0"/>
@@ -4677,7 +5167,7 @@
     </w:p>
     <w:tbl>
       <w:tblPr>
-        <w:tblStyle w:val="Taulaambquadrcula"/>
+        <w:tblStyle w:val="TableGrid"/>
         <w:tblW w:w="9073" w:type="dxa"/>
         <w:tblInd w:w="-661" w:type="dxa"/>
         <w:tblLook w:val="04A0" w:firstRow="1" w:lastRow="0" w:firstColumn="1" w:lastColumn="0" w:noHBand="0" w:noVBand="1"/>
@@ -5373,7 +5863,7 @@
     <w:p/>
     <w:p>
       <w:pPr>
-        <w:pStyle w:val="Ttol1"/>
+        <w:pStyle w:val="Heading1"/>
       </w:pPr>
       <w:r>
         <w:lastRenderedPageBreak/>
@@ -5417,7 +5907,7 @@
     </w:p>
     <w:p>
       <w:pPr>
-        <w:pStyle w:val="Pargrafdellista"/>
+        <w:pStyle w:val="ListParagraph"/>
         <w:numPr>
           <w:ilvl w:val="0"/>
           <w:numId w:val="4"/>
@@ -5429,7 +5919,7 @@
     </w:p>
     <w:p>
       <w:pPr>
-        <w:pStyle w:val="Pargrafdellista"/>
+        <w:pStyle w:val="ListParagraph"/>
         <w:numPr>
           <w:ilvl w:val="0"/>
           <w:numId w:val="4"/>
@@ -5441,7 +5931,7 @@
     </w:p>
     <w:p>
       <w:pPr>
-        <w:pStyle w:val="Pargrafdellista"/>
+        <w:pStyle w:val="ListParagraph"/>
         <w:numPr>
           <w:ilvl w:val="0"/>
           <w:numId w:val="4"/>
@@ -5453,7 +5943,7 @@
     </w:p>
     <w:p>
       <w:pPr>
-        <w:pStyle w:val="Pargrafdellista"/>
+        <w:pStyle w:val="ListParagraph"/>
         <w:numPr>
           <w:ilvl w:val="0"/>
           <w:numId w:val="4"/>
@@ -5475,7 +5965,7 @@
     </w:p>
     <w:p>
       <w:pPr>
-        <w:pStyle w:val="Pargrafdellista"/>
+        <w:pStyle w:val="ListParagraph"/>
         <w:numPr>
           <w:ilvl w:val="0"/>
           <w:numId w:val="4"/>
@@ -5487,7 +5977,7 @@
     </w:p>
     <w:p>
       <w:pPr>
-        <w:pStyle w:val="Pargrafdellista"/>
+        <w:pStyle w:val="ListParagraph"/>
         <w:numPr>
           <w:ilvl w:val="0"/>
           <w:numId w:val="4"/>
@@ -5500,7 +5990,7 @@
     <w:p/>
     <w:p>
       <w:pPr>
-        <w:pStyle w:val="Ttol1"/>
+        <w:pStyle w:val="Heading1"/>
       </w:pPr>
       <w:r>
         <w:t>7. Codi</w:t>
@@ -5512,29 +6002,31 @@
       </w:r>
     </w:p>
     <w:p>
-      <w:r>
-        <w:rPr>
-          <w:highlight w:val="yellow"/>
-        </w:rPr>
-        <w:t>*******</w:t>
-      </w:r>
-      <w:r>
-        <w:rPr>
-          <w:highlight w:val="yellow"/>
-        </w:rPr>
-        <w:t>Enllaç github</w:t>
-      </w:r>
-      <w:r>
-        <w:rPr>
-          <w:highlight w:val="yellow"/>
-        </w:rPr>
-        <w:t>*********</w:t>
-      </w:r>
+      <w:hyperlink r:id="rId50" w:history="1">
+        <w:r>
+          <w:rPr>
+            <w:rStyle w:val="Hyperlink"/>
+          </w:rPr>
+          <w:t>https://github.com/gerardrosesterron/</w:t>
+        </w:r>
+        <w:r>
+          <w:rPr>
+            <w:rStyle w:val="Hyperlink"/>
+          </w:rPr>
+          <w:t>P</w:t>
+        </w:r>
+        <w:r>
+          <w:rPr>
+            <w:rStyle w:val="Hyperlink"/>
+          </w:rPr>
+          <w:t>RAC2/blob/main/codi/PRACTICA2.R</w:t>
+        </w:r>
+      </w:hyperlink>
     </w:p>
     <w:p/>
     <w:p>
       <w:pPr>
-        <w:pStyle w:val="Ttol1"/>
+        <w:pStyle w:val="Heading1"/>
       </w:pPr>
       <w:r>
         <w:t>8.</w:t>
@@ -5546,7 +6038,7 @@
     <w:p/>
     <w:tbl>
       <w:tblPr>
-        <w:tblStyle w:val="Taulaambquadrcula"/>
+        <w:tblStyle w:val="TableGrid"/>
         <w:tblW w:w="0" w:type="auto"/>
         <w:tblLook w:val="04A0" w:firstRow="1" w:lastRow="0" w:firstColumn="1" w:lastColumn="0" w:noHBand="0" w:noVBand="1"/>
       </w:tblPr>
@@ -5697,8 +6189,58 @@
 </w:document>
 </file>
 
+<file path=word/endnotes.xml><?xml version="1.0" encoding="utf-8"?>
+<w:endnotes xmlns:wpc="http://schemas.microsoft.com/office/word/2010/wordprocessingCanvas" xmlns:cx="http://schemas.microsoft.com/office/drawing/2014/chartex" xmlns:cx1="http://schemas.microsoft.com/office/drawing/2015/9/8/chartex" xmlns:cx2="http://schemas.microsoft.com/office/drawing/2015/10/21/chartex" xmlns:cx3="http://schemas.microsoft.com/office/drawing/2016/5/9/chartex" xmlns:cx4="http://schemas.microsoft.com/office/drawing/2016/5/10/chartex" xmlns:cx5="http://schemas.microsoft.com/office/drawing/2016/5/11/chartex" xmlns:cx6="http://schemas.microsoft.com/office/drawing/2016/5/12/chartex" xmlns:cx7="http://schemas.microsoft.com/office/drawing/2016/5/13/chartex" xmlns:cx8="http://schemas.microsoft.com/office/drawing/2016/5/14/chartex" xmlns:mc="http://schemas.openxmlformats.org/markup-compatibility/2006" xmlns:aink="http://schemas.microsoft.com/office/drawing/2016/ink" xmlns:am3d="http://schemas.microsoft.com/office/drawing/2017/model3d" xmlns:o="urn:schemas-microsoft-com:office:office" xmlns:r="http://schemas.openxmlformats.org/officeDocument/2006/relationships" xmlns:m="http://schemas.openxmlformats.org/officeDocument/2006/math" xmlns:v="urn:schemas-microsoft-com:vml" xmlns:wp14="http://schemas.microsoft.com/office/word/2010/wordprocessingDrawing" xmlns:wp="http://schemas.openxmlformats.org/drawingml/2006/wordprocessingDrawing" xmlns:w10="urn:schemas-microsoft-com:office:word" xmlns:w="http://schemas.openxmlformats.org/wordprocessingml/2006/main" xmlns:w14="http://schemas.microsoft.com/office/word/2010/wordml" xmlns:w15="http://schemas.microsoft.com/office/word/2012/wordml" xmlns:w16cex="http://schemas.microsoft.com/office/word/2018/wordml/cex" xmlns:w16cid="http://schemas.microsoft.com/office/word/2016/wordml/cid" xmlns:w16="http://schemas.microsoft.com/office/word/2018/wordml" xmlns:w16se="http://schemas.microsoft.com/office/word/2015/wordml/symex" xmlns:wpg="http://schemas.microsoft.com/office/word/2010/wordprocessingGroup" xmlns:wpi="http://schemas.microsoft.com/office/word/2010/wordprocessingInk" xmlns:wne="http://schemas.microsoft.com/office/word/2006/wordml" xmlns:wps="http://schemas.microsoft.com/office/word/2010/wordprocessingShape" mc:Ignorable="w14 w15 w16se w16cid w16 w16cex wp14">
+  <w:endnote w:type="separator" w:id="-1">
+    <w:p>
+      <w:pPr>
+        <w:spacing w:after="0" w:line="240" w:lineRule="auto"/>
+      </w:pPr>
+      <w:r>
+        <w:separator/>
+      </w:r>
+    </w:p>
+  </w:endnote>
+  <w:endnote w:type="continuationSeparator" w:id="0">
+    <w:p>
+      <w:pPr>
+        <w:spacing w:after="0" w:line="240" w:lineRule="auto"/>
+      </w:pPr>
+      <w:r>
+        <w:continuationSeparator/>
+      </w:r>
+    </w:p>
+  </w:endnote>
+</w:endnotes>
+</file>
+
+<file path=word/footnotes.xml><?xml version="1.0" encoding="utf-8"?>
+<w:footnotes xmlns:wpc="http://schemas.microsoft.com/office/word/2010/wordprocessingCanvas" xmlns:cx="http://schemas.microsoft.com/office/drawing/2014/chartex" xmlns:cx1="http://schemas.microsoft.com/office/drawing/2015/9/8/chartex" xmlns:cx2="http://schemas.microsoft.com/office/drawing/2015/10/21/chartex" xmlns:cx3="http://schemas.microsoft.com/office/drawing/2016/5/9/chartex" xmlns:cx4="http://schemas.microsoft.com/office/drawing/2016/5/10/chartex" xmlns:cx5="http://schemas.microsoft.com/office/drawing/2016/5/11/chartex" xmlns:cx6="http://schemas.microsoft.com/office/drawing/2016/5/12/chartex" xmlns:cx7="http://schemas.microsoft.com/office/drawing/2016/5/13/chartex" xmlns:cx8="http://schemas.microsoft.com/office/drawing/2016/5/14/chartex" xmlns:mc="http://schemas.openxmlformats.org/markup-compatibility/2006" xmlns:aink="http://schemas.microsoft.com/office/drawing/2016/ink" xmlns:am3d="http://schemas.microsoft.com/office/drawing/2017/model3d" xmlns:o="urn:schemas-microsoft-com:office:office" xmlns:r="http://schemas.openxmlformats.org/officeDocument/2006/relationships" xmlns:m="http://schemas.openxmlformats.org/officeDocument/2006/math" xmlns:v="urn:schemas-microsoft-com:vml" xmlns:wp14="http://schemas.microsoft.com/office/word/2010/wordprocessingDrawing" xmlns:wp="http://schemas.openxmlformats.org/drawingml/2006/wordprocessingDrawing" xmlns:w10="urn:schemas-microsoft-com:office:word" xmlns:w="http://schemas.openxmlformats.org/wordprocessingml/2006/main" xmlns:w14="http://schemas.microsoft.com/office/word/2010/wordml" xmlns:w15="http://schemas.microsoft.com/office/word/2012/wordml" xmlns:w16cex="http://schemas.microsoft.com/office/word/2018/wordml/cex" xmlns:w16cid="http://schemas.microsoft.com/office/word/2016/wordml/cid" xmlns:w16="http://schemas.microsoft.com/office/word/2018/wordml" xmlns:w16se="http://schemas.microsoft.com/office/word/2015/wordml/symex" xmlns:wpg="http://schemas.microsoft.com/office/word/2010/wordprocessingGroup" xmlns:wpi="http://schemas.microsoft.com/office/word/2010/wordprocessingInk" xmlns:wne="http://schemas.microsoft.com/office/word/2006/wordml" xmlns:wps="http://schemas.microsoft.com/office/word/2010/wordprocessingShape" mc:Ignorable="w14 w15 w16se w16cid w16 w16cex wp14">
+  <w:footnote w:type="separator" w:id="-1">
+    <w:p>
+      <w:pPr>
+        <w:spacing w:after="0" w:line="240" w:lineRule="auto"/>
+      </w:pPr>
+      <w:r>
+        <w:separator/>
+      </w:r>
+    </w:p>
+  </w:footnote>
+  <w:footnote w:type="continuationSeparator" w:id="0">
+    <w:p>
+      <w:pPr>
+        <w:spacing w:after="0" w:line="240" w:lineRule="auto"/>
+      </w:pPr>
+      <w:r>
+        <w:continuationSeparator/>
+      </w:r>
+    </w:p>
+  </w:footnote>
+</w:footnotes>
+</file>
+
 <file path=word/numbering.xml><?xml version="1.0" encoding="utf-8"?>
-<w:numbering xmlns:wpc="http://schemas.microsoft.com/office/word/2010/wordprocessingCanvas" xmlns:cx="http://schemas.microsoft.com/office/drawing/2014/chartex" xmlns:cx1="http://schemas.microsoft.com/office/drawing/2015/9/8/chartex" xmlns:cx2="http://schemas.microsoft.com/office/drawing/2015/10/21/chartex" xmlns:cx3="http://schemas.microsoft.com/office/drawing/2016/5/9/chartex" xmlns:cx4="http://schemas.microsoft.com/office/drawing/2016/5/10/chartex" xmlns:cx5="http://schemas.microsoft.com/office/drawing/2016/5/11/chartex" xmlns:cx6="http://schemas.microsoft.com/office/drawing/2016/5/12/chartex" xmlns:cx7="http://schemas.microsoft.com/office/drawing/2016/5/13/chartex" xmlns:cx8="http://schemas.microsoft.com/office/drawing/2016/5/14/chartex" xmlns:mc="http://schemas.openxmlformats.org/markup-compatibility/2006" xmlns:aink="http://schemas.microsoft.com/office/drawing/2016/ink" xmlns:am3d="http://schemas.microsoft.com/office/drawing/2017/model3d" xmlns:o="urn:schemas-microsoft-com:office:office" xmlns:r="http://schemas.openxmlformats.org/officeDocument/2006/relationships" xmlns:m="http://schemas.openxmlformats.org/officeDocument/2006/math" xmlns:v="urn:schemas-microsoft-com:vml" xmlns:wp14="http://schemas.microsoft.com/office/word/2010/wordprocessingDrawing" xmlns:wp="http://schemas.openxmlformats.org/drawingml/2006/wordprocessingDrawing" xmlns:w10="urn:schemas-microsoft-com:office:word" xmlns:w="http://schemas.openxmlformats.org/wordprocessingml/2006/main" xmlns:w14="http://schemas.microsoft.com/office/word/2010/wordml" xmlns:w15="http://schemas.microsoft.com/office/word/2012/wordml" xmlns:w16cex="http://schemas.microsoft.com/office/word/2018/wordml/cex" xmlns:w16cid="http://schemas.microsoft.com/office/word/2016/wordml/cid" xmlns:w16="http://schemas.microsoft.com/office/word/2018/wordml" xmlns:w16sdtdh="http://schemas.microsoft.com/office/word/2020/wordml/sdtdatahash" xmlns:w16se="http://schemas.microsoft.com/office/word/2015/wordml/symex" xmlns:wpg="http://schemas.microsoft.com/office/word/2010/wordprocessingGroup" xmlns:wpi="http://schemas.microsoft.com/office/word/2010/wordprocessingInk" xmlns:wne="http://schemas.microsoft.com/office/word/2006/wordml" xmlns:wps="http://schemas.microsoft.com/office/word/2010/wordprocessingShape" mc:Ignorable="w14 w15 w16se w16cid w16 w16cex w16sdtdh wp14">
+<w:numbering xmlns:wpc="http://schemas.microsoft.com/office/word/2010/wordprocessingCanvas" xmlns:cx="http://schemas.microsoft.com/office/drawing/2014/chartex" xmlns:cx1="http://schemas.microsoft.com/office/drawing/2015/9/8/chartex" xmlns:cx2="http://schemas.microsoft.com/office/drawing/2015/10/21/chartex" xmlns:cx3="http://schemas.microsoft.com/office/drawing/2016/5/9/chartex" xmlns:cx4="http://schemas.microsoft.com/office/drawing/2016/5/10/chartex" xmlns:cx5="http://schemas.microsoft.com/office/drawing/2016/5/11/chartex" xmlns:cx6="http://schemas.microsoft.com/office/drawing/2016/5/12/chartex" xmlns:cx7="http://schemas.microsoft.com/office/drawing/2016/5/13/chartex" xmlns:cx8="http://schemas.microsoft.com/office/drawing/2016/5/14/chartex" xmlns:mc="http://schemas.openxmlformats.org/markup-compatibility/2006" xmlns:aink="http://schemas.microsoft.com/office/drawing/2016/ink" xmlns:am3d="http://schemas.microsoft.com/office/drawing/2017/model3d" xmlns:o="urn:schemas-microsoft-com:office:office" xmlns:r="http://schemas.openxmlformats.org/officeDocument/2006/relationships" xmlns:m="http://schemas.openxmlformats.org/officeDocument/2006/math" xmlns:v="urn:schemas-microsoft-com:vml" xmlns:wp14="http://schemas.microsoft.com/office/word/2010/wordprocessingDrawing" xmlns:wp="http://schemas.openxmlformats.org/drawingml/2006/wordprocessingDrawing" xmlns:w10="urn:schemas-microsoft-com:office:word" xmlns:w="http://schemas.openxmlformats.org/wordprocessingml/2006/main" xmlns:w14="http://schemas.microsoft.com/office/word/2010/wordml" xmlns:w15="http://schemas.microsoft.com/office/word/2012/wordml" xmlns:w16cex="http://schemas.microsoft.com/office/word/2018/wordml/cex" xmlns:w16cid="http://schemas.microsoft.com/office/word/2016/wordml/cid" xmlns:w16="http://schemas.microsoft.com/office/word/2018/wordml" xmlns:w16se="http://schemas.microsoft.com/office/word/2015/wordml/symex" xmlns:wpg="http://schemas.microsoft.com/office/word/2010/wordprocessingGroup" xmlns:wpi="http://schemas.microsoft.com/office/word/2010/wordprocessingInk" xmlns:wne="http://schemas.microsoft.com/office/word/2006/wordml" xmlns:wps="http://schemas.microsoft.com/office/word/2010/wordprocessingShape" mc:Ignorable="w14 w15 w16se w16cid w16 w16cex wp14">
   <w:abstractNum w:abstractNumId="0" w15:restartNumberingAfterBreak="0">
     <w:nsid w:val="13166534"/>
     <w:multiLevelType w:val="multilevel"/>
@@ -5926,6 +6468,119 @@
     </w:lvl>
   </w:abstractNum>
   <w:abstractNum w:abstractNumId="2" w15:restartNumberingAfterBreak="0">
+    <w:nsid w:val="3F130B83"/>
+    <w:multiLevelType w:val="hybridMultilevel"/>
+    <w:tmpl w:val="B0287670"/>
+    <w:lvl w:ilvl="0" w:tplc="08090001">
+      <w:start w:val="1"/>
+      <w:numFmt w:val="bullet"/>
+      <w:lvlText w:val=""/>
+      <w:lvlJc w:val="left"/>
+      <w:pPr>
+        <w:ind w:left="1440" w:hanging="360"/>
+      </w:pPr>
+      <w:rPr>
+        <w:rFonts w:ascii="Symbol" w:hAnsi="Symbol" w:hint="default"/>
+      </w:rPr>
+    </w:lvl>
+    <w:lvl w:ilvl="1" w:tplc="08090003" w:tentative="1">
+      <w:start w:val="1"/>
+      <w:numFmt w:val="bullet"/>
+      <w:lvlText w:val="o"/>
+      <w:lvlJc w:val="left"/>
+      <w:pPr>
+        <w:ind w:left="2160" w:hanging="360"/>
+      </w:pPr>
+      <w:rPr>
+        <w:rFonts w:ascii="Courier New" w:hAnsi="Courier New" w:cs="Courier New" w:hint="default"/>
+      </w:rPr>
+    </w:lvl>
+    <w:lvl w:ilvl="2" w:tplc="08090005" w:tentative="1">
+      <w:start w:val="1"/>
+      <w:numFmt w:val="bullet"/>
+      <w:lvlText w:val=""/>
+      <w:lvlJc w:val="left"/>
+      <w:pPr>
+        <w:ind w:left="2880" w:hanging="360"/>
+      </w:pPr>
+      <w:rPr>
+        <w:rFonts w:ascii="Wingdings" w:hAnsi="Wingdings" w:hint="default"/>
+      </w:rPr>
+    </w:lvl>
+    <w:lvl w:ilvl="3" w:tplc="08090001" w:tentative="1">
+      <w:start w:val="1"/>
+      <w:numFmt w:val="bullet"/>
+      <w:lvlText w:val=""/>
+      <w:lvlJc w:val="left"/>
+      <w:pPr>
+        <w:ind w:left="3600" w:hanging="360"/>
+      </w:pPr>
+      <w:rPr>
+        <w:rFonts w:ascii="Symbol" w:hAnsi="Symbol" w:hint="default"/>
+      </w:rPr>
+    </w:lvl>
+    <w:lvl w:ilvl="4" w:tplc="08090003" w:tentative="1">
+      <w:start w:val="1"/>
+      <w:numFmt w:val="bullet"/>
+      <w:lvlText w:val="o"/>
+      <w:lvlJc w:val="left"/>
+      <w:pPr>
+        <w:ind w:left="4320" w:hanging="360"/>
+      </w:pPr>
+      <w:rPr>
+        <w:rFonts w:ascii="Courier New" w:hAnsi="Courier New" w:cs="Courier New" w:hint="default"/>
+      </w:rPr>
+    </w:lvl>
+    <w:lvl w:ilvl="5" w:tplc="08090005" w:tentative="1">
+      <w:start w:val="1"/>
+      <w:numFmt w:val="bullet"/>
+      <w:lvlText w:val=""/>
+      <w:lvlJc w:val="left"/>
+      <w:pPr>
+        <w:ind w:left="5040" w:hanging="360"/>
+      </w:pPr>
+      <w:rPr>
+        <w:rFonts w:ascii="Wingdings" w:hAnsi="Wingdings" w:hint="default"/>
+      </w:rPr>
+    </w:lvl>
+    <w:lvl w:ilvl="6" w:tplc="08090001" w:tentative="1">
+      <w:start w:val="1"/>
+      <w:numFmt w:val="bullet"/>
+      <w:lvlText w:val=""/>
+      <w:lvlJc w:val="left"/>
+      <w:pPr>
+        <w:ind w:left="5760" w:hanging="360"/>
+      </w:pPr>
+      <w:rPr>
+        <w:rFonts w:ascii="Symbol" w:hAnsi="Symbol" w:hint="default"/>
+      </w:rPr>
+    </w:lvl>
+    <w:lvl w:ilvl="7" w:tplc="08090003" w:tentative="1">
+      <w:start w:val="1"/>
+      <w:numFmt w:val="bullet"/>
+      <w:lvlText w:val="o"/>
+      <w:lvlJc w:val="left"/>
+      <w:pPr>
+        <w:ind w:left="6480" w:hanging="360"/>
+      </w:pPr>
+      <w:rPr>
+        <w:rFonts w:ascii="Courier New" w:hAnsi="Courier New" w:cs="Courier New" w:hint="default"/>
+      </w:rPr>
+    </w:lvl>
+    <w:lvl w:ilvl="8" w:tplc="08090005" w:tentative="1">
+      <w:start w:val="1"/>
+      <w:numFmt w:val="bullet"/>
+      <w:lvlText w:val=""/>
+      <w:lvlJc w:val="left"/>
+      <w:pPr>
+        <w:ind w:left="7200" w:hanging="360"/>
+      </w:pPr>
+      <w:rPr>
+        <w:rFonts w:ascii="Wingdings" w:hAnsi="Wingdings" w:hint="default"/>
+      </w:rPr>
+    </w:lvl>
+  </w:abstractNum>
+  <w:abstractNum w:abstractNumId="3" w15:restartNumberingAfterBreak="0">
     <w:nsid w:val="544B0B08"/>
     <w:multiLevelType w:val="hybridMultilevel"/>
     <w:tmpl w:val="DD16214E"/>
@@ -6039,7 +6694,7 @@
       </w:rPr>
     </w:lvl>
   </w:abstractNum>
-  <w:abstractNum w:abstractNumId="3" w15:restartNumberingAfterBreak="0">
+  <w:abstractNum w:abstractNumId="4" w15:restartNumberingAfterBreak="0">
     <w:nsid w:val="5F8E2822"/>
     <w:multiLevelType w:val="hybridMultilevel"/>
     <w:tmpl w:val="90660C0E"/>
@@ -6152,7 +6807,7 @@
       </w:rPr>
     </w:lvl>
   </w:abstractNum>
-  <w:abstractNum w:abstractNumId="4" w15:restartNumberingAfterBreak="0">
+  <w:abstractNum w:abstractNumId="5" w15:restartNumberingAfterBreak="0">
     <w:nsid w:val="60816DAF"/>
     <w:multiLevelType w:val="multilevel"/>
     <w:tmpl w:val="39142908"/>
@@ -6265,7 +6920,7 @@
       </w:rPr>
     </w:lvl>
   </w:abstractNum>
-  <w:abstractNum w:abstractNumId="5" w15:restartNumberingAfterBreak="0">
+  <w:abstractNum w:abstractNumId="6" w15:restartNumberingAfterBreak="0">
     <w:nsid w:val="618443A6"/>
     <w:multiLevelType w:val="hybridMultilevel"/>
     <w:tmpl w:val="F6FCEBA4"/>
@@ -6378,7 +7033,7 @@
       </w:rPr>
     </w:lvl>
   </w:abstractNum>
-  <w:abstractNum w:abstractNumId="6" w15:restartNumberingAfterBreak="0">
+  <w:abstractNum w:abstractNumId="7" w15:restartNumberingAfterBreak="0">
     <w:nsid w:val="63B436F9"/>
     <w:multiLevelType w:val="hybridMultilevel"/>
     <w:tmpl w:val="06D43F9C"/>
@@ -6467,7 +7122,7 @@
       </w:pPr>
     </w:lvl>
   </w:abstractNum>
-  <w:abstractNum w:abstractNumId="7" w15:restartNumberingAfterBreak="0">
+  <w:abstractNum w:abstractNumId="8" w15:restartNumberingAfterBreak="0">
     <w:nsid w:val="7A96166E"/>
     <w:multiLevelType w:val="multilevel"/>
     <w:tmpl w:val="7A22054C"/>
@@ -6580,7 +7235,7 @@
       </w:rPr>
     </w:lvl>
   </w:abstractNum>
-  <w:abstractNum w:abstractNumId="8" w15:restartNumberingAfterBreak="0">
+  <w:abstractNum w:abstractNumId="9" w15:restartNumberingAfterBreak="0">
     <w:nsid w:val="7BBE7763"/>
     <w:multiLevelType w:val="hybridMultilevel"/>
     <w:tmpl w:val="9D8A4304"/>
@@ -6697,34 +7352,37 @@
     <w:abstractNumId w:val="1"/>
   </w:num>
   <w:num w:numId="2">
-    <w:abstractNumId w:val="2"/>
+    <w:abstractNumId w:val="3"/>
   </w:num>
   <w:num w:numId="3">
+    <w:abstractNumId w:val="7"/>
+  </w:num>
+  <w:num w:numId="4">
     <w:abstractNumId w:val="6"/>
   </w:num>
-  <w:num w:numId="4">
-    <w:abstractNumId w:val="5"/>
-  </w:num>
   <w:num w:numId="5">
-    <w:abstractNumId w:val="7"/>
+    <w:abstractNumId w:val="8"/>
   </w:num>
   <w:num w:numId="6">
     <w:abstractNumId w:val="0"/>
   </w:num>
   <w:num w:numId="7">
+    <w:abstractNumId w:val="5"/>
+  </w:num>
+  <w:num w:numId="8">
     <w:abstractNumId w:val="4"/>
   </w:num>
-  <w:num w:numId="8">
-    <w:abstractNumId w:val="3"/>
+  <w:num w:numId="9">
+    <w:abstractNumId w:val="9"/>
   </w:num>
-  <w:num w:numId="9">
-    <w:abstractNumId w:val="8"/>
+  <w:num w:numId="10">
+    <w:abstractNumId w:val="2"/>
   </w:num>
 </w:numbering>
 </file>
 
 <file path=word/styles.xml><?xml version="1.0" encoding="utf-8"?>
-<w:styles xmlns:mc="http://schemas.openxmlformats.org/markup-compatibility/2006" xmlns:r="http://schemas.openxmlformats.org/officeDocument/2006/relationships" xmlns:w="http://schemas.openxmlformats.org/wordprocessingml/2006/main" xmlns:w14="http://schemas.microsoft.com/office/word/2010/wordml" xmlns:w15="http://schemas.microsoft.com/office/word/2012/wordml" xmlns:w16cex="http://schemas.microsoft.com/office/word/2018/wordml/cex" xmlns:w16cid="http://schemas.microsoft.com/office/word/2016/wordml/cid" xmlns:w16="http://schemas.microsoft.com/office/word/2018/wordml" xmlns:w16sdtdh="http://schemas.microsoft.com/office/word/2020/wordml/sdtdatahash" xmlns:w16se="http://schemas.microsoft.com/office/word/2015/wordml/symex" mc:Ignorable="w14 w15 w16se w16cid w16 w16cex w16sdtdh">
+<w:styles xmlns:mc="http://schemas.openxmlformats.org/markup-compatibility/2006" xmlns:r="http://schemas.openxmlformats.org/officeDocument/2006/relationships" xmlns:w="http://schemas.openxmlformats.org/wordprocessingml/2006/main" xmlns:w14="http://schemas.microsoft.com/office/word/2010/wordml" xmlns:w15="http://schemas.microsoft.com/office/word/2012/wordml" xmlns:w16cex="http://schemas.microsoft.com/office/word/2018/wordml/cex" xmlns:w16cid="http://schemas.microsoft.com/office/word/2016/wordml/cid" xmlns:w16="http://schemas.microsoft.com/office/word/2018/wordml" xmlns:w16se="http://schemas.microsoft.com/office/word/2015/wordml/symex" mc:Ignorable="w14 w15 w16se w16cid w16 w16cex">
   <w:docDefaults>
     <w:rPrDefault>
       <w:rPr>
@@ -7121,16 +7779,16 @@
   <w:style w:type="paragraph" w:default="1" w:styleId="Normal">
     <w:name w:val="Normal"/>
     <w:qFormat/>
-    <w:rsid w:val="004A3D53"/>
+    <w:rsid w:val="00E17460"/>
     <w:pPr>
       <w:jc w:val="both"/>
     </w:pPr>
   </w:style>
-  <w:style w:type="paragraph" w:styleId="Ttol1">
+  <w:style w:type="paragraph" w:styleId="Heading1">
     <w:name w:val="heading 1"/>
     <w:basedOn w:val="Normal"/>
     <w:next w:val="Normal"/>
-    <w:link w:val="Ttol1Car"/>
+    <w:link w:val="Heading1Char"/>
     <w:uiPriority w:val="9"/>
     <w:qFormat/>
     <w:rsid w:val="00EE4250"/>
@@ -7147,11 +7805,11 @@
       <w:szCs w:val="32"/>
     </w:rPr>
   </w:style>
-  <w:style w:type="paragraph" w:styleId="Ttol2">
+  <w:style w:type="paragraph" w:styleId="Heading2">
     <w:name w:val="heading 2"/>
     <w:basedOn w:val="Normal"/>
     <w:next w:val="Normal"/>
-    <w:link w:val="Ttol2Car"/>
+    <w:link w:val="Heading2Char"/>
     <w:uiPriority w:val="9"/>
     <w:unhideWhenUsed/>
     <w:qFormat/>
@@ -7169,13 +7827,13 @@
       <w:szCs w:val="26"/>
     </w:rPr>
   </w:style>
-  <w:style w:type="character" w:default="1" w:styleId="Lletraperdefectedelpargraf">
+  <w:style w:type="character" w:default="1" w:styleId="DefaultParagraphFont">
     <w:name w:val="Default Paragraph Font"/>
     <w:uiPriority w:val="1"/>
     <w:semiHidden/>
     <w:unhideWhenUsed/>
   </w:style>
-  <w:style w:type="table" w:default="1" w:styleId="Taulanormal">
+  <w:style w:type="table" w:default="1" w:styleId="TableNormal">
     <w:name w:val="Normal Table"/>
     <w:uiPriority w:val="99"/>
     <w:semiHidden/>
@@ -7190,17 +7848,17 @@
       </w:tblCellMar>
     </w:tblPr>
   </w:style>
-  <w:style w:type="numbering" w:default="1" w:styleId="Sensellista">
+  <w:style w:type="numbering" w:default="1" w:styleId="NoList">
     <w:name w:val="No List"/>
     <w:uiPriority w:val="99"/>
     <w:semiHidden/>
     <w:unhideWhenUsed/>
   </w:style>
-  <w:style w:type="paragraph" w:styleId="Ttol">
+  <w:style w:type="paragraph" w:styleId="Title">
     <w:name w:val="Title"/>
     <w:basedOn w:val="Normal"/>
     <w:next w:val="Normal"/>
-    <w:link w:val="TtolCar"/>
+    <w:link w:val="TitleChar"/>
     <w:uiPriority w:val="10"/>
     <w:qFormat/>
     <w:rsid w:val="00D868FC"/>
@@ -7217,10 +7875,10 @@
       <w:szCs w:val="56"/>
     </w:rPr>
   </w:style>
-  <w:style w:type="character" w:customStyle="1" w:styleId="TtolCar">
-    <w:name w:val="Títol Car"/>
-    <w:basedOn w:val="Lletraperdefectedelpargraf"/>
-    <w:link w:val="Ttol"/>
+  <w:style w:type="character" w:customStyle="1" w:styleId="TitleChar">
+    <w:name w:val="Title Char"/>
+    <w:basedOn w:val="DefaultParagraphFont"/>
+    <w:link w:val="Title"/>
     <w:uiPriority w:val="10"/>
     <w:rsid w:val="00D868FC"/>
     <w:rPr>
@@ -7231,9 +7889,9 @@
       <w:szCs w:val="56"/>
     </w:rPr>
   </w:style>
-  <w:style w:type="character" w:styleId="mfasisubtil">
+  <w:style w:type="character" w:styleId="SubtleEmphasis">
     <w:name w:val="Subtle Emphasis"/>
-    <w:basedOn w:val="Lletraperdefectedelpargraf"/>
+    <w:basedOn w:val="DefaultParagraphFont"/>
     <w:uiPriority w:val="19"/>
     <w:qFormat/>
     <w:rsid w:val="00EE4250"/>
@@ -7243,10 +7901,10 @@
       <w:color w:val="404040" w:themeColor="text1" w:themeTint="BF"/>
     </w:rPr>
   </w:style>
-  <w:style w:type="character" w:customStyle="1" w:styleId="Ttol1Car">
-    <w:name w:val="Títol 1 Car"/>
-    <w:basedOn w:val="Lletraperdefectedelpargraf"/>
-    <w:link w:val="Ttol1"/>
+  <w:style w:type="character" w:customStyle="1" w:styleId="Heading1Char">
+    <w:name w:val="Heading 1 Char"/>
+    <w:basedOn w:val="DefaultParagraphFont"/>
+    <w:link w:val="Heading1"/>
     <w:uiPriority w:val="9"/>
     <w:rsid w:val="00EE4250"/>
     <w:rPr>
@@ -7256,9 +7914,9 @@
       <w:szCs w:val="32"/>
     </w:rPr>
   </w:style>
-  <w:style w:type="character" w:styleId="Enlla">
+  <w:style w:type="character" w:styleId="Hyperlink">
     <w:name w:val="Hyperlink"/>
-    <w:basedOn w:val="Lletraperdefectedelpargraf"/>
+    <w:basedOn w:val="DefaultParagraphFont"/>
     <w:uiPriority w:val="99"/>
     <w:unhideWhenUsed/>
     <w:rsid w:val="001F2227"/>
@@ -7267,9 +7925,9 @@
       <w:u w:val="single"/>
     </w:rPr>
   </w:style>
-  <w:style w:type="character" w:styleId="Mencisenseresoldre">
+  <w:style w:type="character" w:styleId="UnresolvedMention">
     <w:name w:val="Unresolved Mention"/>
-    <w:basedOn w:val="Lletraperdefectedelpargraf"/>
+    <w:basedOn w:val="DefaultParagraphFont"/>
     <w:uiPriority w:val="99"/>
     <w:semiHidden/>
     <w:unhideWhenUsed/>
@@ -7279,9 +7937,9 @@
       <w:shd w:val="clear" w:color="auto" w:fill="E1DFDD"/>
     </w:rPr>
   </w:style>
-  <w:style w:type="character" w:styleId="Enllavisitat">
+  <w:style w:type="character" w:styleId="FollowedHyperlink">
     <w:name w:val="FollowedHyperlink"/>
-    <w:basedOn w:val="Lletraperdefectedelpargraf"/>
+    <w:basedOn w:val="DefaultParagraphFont"/>
     <w:uiPriority w:val="99"/>
     <w:semiHidden/>
     <w:unhideWhenUsed/>
@@ -7291,7 +7949,7 @@
       <w:u w:val="single"/>
     </w:rPr>
   </w:style>
-  <w:style w:type="paragraph" w:styleId="Llegenda">
+  <w:style w:type="paragraph" w:styleId="Caption">
     <w:name w:val="caption"/>
     <w:basedOn w:val="Normal"/>
     <w:next w:val="Normal"/>
@@ -7310,7 +7968,7 @@
       <w:szCs w:val="18"/>
     </w:rPr>
   </w:style>
-  <w:style w:type="paragraph" w:styleId="Pargrafdellista">
+  <w:style w:type="paragraph" w:styleId="ListParagraph">
     <w:name w:val="List Paragraph"/>
     <w:basedOn w:val="Normal"/>
     <w:uiPriority w:val="34"/>
@@ -7321,9 +7979,9 @@
       <w:contextualSpacing/>
     </w:pPr>
   </w:style>
-  <w:style w:type="table" w:styleId="Taulaambquadrcula">
+  <w:style w:type="table" w:styleId="TableGrid">
     <w:name w:val="Table Grid"/>
-    <w:basedOn w:val="Taulanormal"/>
+    <w:basedOn w:val="TableNormal"/>
     <w:uiPriority w:val="39"/>
     <w:rsid w:val="00F41761"/>
     <w:pPr>
@@ -7340,10 +7998,10 @@
       </w:tblBorders>
     </w:tblPr>
   </w:style>
-  <w:style w:type="character" w:customStyle="1" w:styleId="Ttol2Car">
-    <w:name w:val="Títol 2 Car"/>
-    <w:basedOn w:val="Lletraperdefectedelpargraf"/>
-    <w:link w:val="Ttol2"/>
+  <w:style w:type="character" w:customStyle="1" w:styleId="Heading2Char">
+    <w:name w:val="Heading 2 Char"/>
+    <w:basedOn w:val="DefaultParagraphFont"/>
+    <w:link w:val="Heading2"/>
     <w:uiPriority w:val="9"/>
     <w:rsid w:val="00E157DD"/>
     <w:rPr>
@@ -7371,9 +8029,9 @@
       <w:lang w:eastAsia="ca-ES"/>
     </w:rPr>
   </w:style>
-  <w:style w:type="character" w:styleId="Textdelcontenidor">
+  <w:style w:type="character" w:styleId="PlaceholderText">
     <w:name w:val="Placeholder Text"/>
-    <w:basedOn w:val="Lletraperdefectedelpargraf"/>
+    <w:basedOn w:val="DefaultParagraphFont"/>
     <w:uiPriority w:val="99"/>
     <w:semiHidden/>
     <w:rsid w:val="00DE1732"/>

</xml_diff>